<commit_message>
enhancement: replaced old contracts
</commit_message>
<xml_diff>
--- a/admission-api/private/templates/BACHELOR_F6_PROFESSIONAL_FULL_TIME_ANNUALLY.docx
+++ b/admission-api/private/templates/BACHELOR_F6_PROFESSIONAL_FULL_TIME_ANNUALLY.docx
@@ -216,7 +216,7 @@
                         <w:txbxContent>
                           <w:p>
                             <w:pPr>
-                              <w:pStyle w:val="user5"/>
+                              <w:pStyle w:val="Style52"/>
                               <w:spacing w:before="0" w:after="160"/>
                               <w:jc w:val="center"/>
                               <w:rPr>
@@ -253,7 +253,7 @@
                   <w:txbxContent>
                     <w:p>
                       <w:pPr>
-                        <w:pStyle w:val="user5"/>
+                        <w:pStyle w:val="Style52"/>
                         <w:spacing w:before="0" w:after="160"/>
                         <w:jc w:val="center"/>
                         <w:rPr>
@@ -507,7 +507,7 @@
                         <w:txbxContent>
                           <w:p>
                             <w:pPr>
-                              <w:pStyle w:val="user5"/>
+                              <w:pStyle w:val="Style52"/>
                               <w:spacing w:before="0" w:after="160"/>
                               <w:jc w:val="center"/>
                               <w:rPr>
@@ -544,7 +544,7 @@
                   <w:txbxContent>
                     <w:p>
                       <w:pPr>
-                        <w:pStyle w:val="user5"/>
+                        <w:pStyle w:val="Style52"/>
                         <w:spacing w:before="0" w:after="160"/>
                         <w:jc w:val="center"/>
                         <w:rPr>
@@ -674,6 +674,252 @@
           <w:szCs w:val="20"/>
         </w:rPr>
       </w:pPr>
+      <w:r>
+        <w:rPr>
+          <w:rFonts w:cs="Times New Roman" w:ascii="Times New Roman" w:hAnsi="Times New Roman"/>
+          <w:w w:val="100"/>
+          <w:sz w:val="20"/>
+          <w:szCs w:val="20"/>
+        </w:rPr>
+        <mc:AlternateContent>
+          <mc:Choice Requires="wps">
+            <w:drawing>
+              <wp:anchor behindDoc="0" distT="0" distB="1270" distL="0" distR="0" simplePos="0" locked="0" layoutInCell="1" allowOverlap="1" relativeHeight="47" wp14:anchorId="0E501730">
+                <wp:simplePos x="0" y="0"/>
+                <wp:positionH relativeFrom="column">
+                  <wp:posOffset>5622925</wp:posOffset>
+                </wp:positionH>
+                <wp:positionV relativeFrom="paragraph">
+                  <wp:posOffset>72390</wp:posOffset>
+                </wp:positionV>
+                <wp:extent cx="1307465" cy="245110"/>
+                <wp:effectExtent l="0" t="0" r="0" b="1270"/>
+                <wp:wrapNone/>
+                <wp:docPr id="3" name="Текстове поле 13"/>
+                <a:graphic xmlns:a="http://schemas.openxmlformats.org/drawingml/2006/main">
+                  <a:graphicData uri="http://schemas.microsoft.com/office/word/2010/wordprocessingShape">
+                    <wps:wsp>
+                      <wps:cNvSpPr/>
+                      <wps:spPr>
+                        <a:xfrm>
+                          <a:off x="0" y="0"/>
+                          <a:ext cx="1307520" cy="245160"/>
+                        </a:xfrm>
+                        <a:prstGeom prst="rect">
+                          <a:avLst/>
+                        </a:prstGeom>
+                        <a:noFill/>
+                        <a:ln w="9525">
+                          <a:noFill/>
+                        </a:ln>
+                      </wps:spPr>
+                      <wps:style>
+                        <a:lnRef idx="0"/>
+                        <a:fillRef idx="0"/>
+                        <a:effectRef idx="0"/>
+                        <a:fontRef idx="minor"/>
+                      </wps:style>
+                      <wps:txbx>
+                        <w:txbxContent>
+                          <w:p>
+                            <w:pPr>
+                              <w:pStyle w:val="Style52"/>
+                              <w:spacing w:before="0" w:after="160"/>
+                              <w:jc w:val="center"/>
+                              <w:rPr>
+                                <w:sz w:val="20"/>
+                                <w:lang w:val="en-US"/>
+                              </w:rPr>
+                            </w:pPr>
+                            <w:r>
+                              <w:rPr>
+                                <w:color w:val="000000"/>
+                                <w:sz w:val="20"/>
+                                <w:lang w:val="en-US"/>
+                              </w:rPr>
+                              <w:t>{number}</w:t>
+                            </w:r>
+                          </w:p>
+                        </w:txbxContent>
+                      </wps:txbx>
+                      <wps:bodyPr anchor="t">
+                        <a:spAutoFit/>
+                      </wps:bodyPr>
+                    </wps:wsp>
+                  </a:graphicData>
+                </a:graphic>
+              </wp:anchor>
+            </w:drawing>
+          </mc:Choice>
+          <mc:Fallback>
+            <w:pict>
+              <v:rect id="shape_0" ID="Текстове поле 13" path="m0,0l-2147483645,0l-2147483645,-2147483646l0,-2147483646xe" stroked="f" o:allowincell="f" style="position:absolute;margin-left:442.75pt;margin-top:5.7pt;width:102.9pt;height:19.25pt;mso-wrap-style:square;v-text-anchor:top" wp14:anchorId="0E501730">
+                <v:fill o:detectmouseclick="t" on="false"/>
+                <v:stroke color="#3465a4" weight="9360" joinstyle="round" endcap="flat"/>
+                <v:textbox>
+                  <w:txbxContent>
+                    <w:p>
+                      <w:pPr>
+                        <w:pStyle w:val="Style52"/>
+                        <w:spacing w:before="0" w:after="160"/>
+                        <w:jc w:val="center"/>
+                        <w:rPr>
+                          <w:sz w:val="20"/>
+                          <w:lang w:val="en-US"/>
+                        </w:rPr>
+                      </w:pPr>
+                      <w:r>
+                        <w:rPr>
+                          <w:color w:val="000000"/>
+                          <w:sz w:val="20"/>
+                          <w:lang w:val="en-US"/>
+                        </w:rPr>
+                        <w:t>{number}</w:t>
+                      </w:r>
+                    </w:p>
+                  </w:txbxContent>
+                </v:textbox>
+                <w10:wrap type="none"/>
+              </v:rect>
+            </w:pict>
+          </mc:Fallback>
+        </mc:AlternateContent>
+        <mc:AlternateContent>
+          <mc:Choice Requires="wps">
+            <w:drawing>
+              <wp:anchor behindDoc="0" distT="0" distB="1270" distL="0" distR="0" simplePos="0" locked="0" layoutInCell="1" allowOverlap="1" relativeHeight="49" wp14:anchorId="0E501730">
+                <wp:simplePos x="0" y="0"/>
+                <wp:positionH relativeFrom="column">
+                  <wp:posOffset>4540250</wp:posOffset>
+                </wp:positionH>
+                <wp:positionV relativeFrom="paragraph">
+                  <wp:posOffset>86360</wp:posOffset>
+                </wp:positionV>
+                <wp:extent cx="1054100" cy="245110"/>
+                <wp:effectExtent l="0" t="0" r="0" b="1270"/>
+                <wp:wrapNone/>
+                <wp:docPr id="4" name="Текстове поле 25"/>
+                <a:graphic xmlns:a="http://schemas.openxmlformats.org/drawingml/2006/main">
+                  <a:graphicData uri="http://schemas.microsoft.com/office/word/2010/wordprocessingShape">
+                    <wps:wsp>
+                      <wps:cNvSpPr/>
+                      <wps:spPr>
+                        <a:xfrm>
+                          <a:off x="0" y="0"/>
+                          <a:ext cx="1054080" cy="245160"/>
+                        </a:xfrm>
+                        <a:prstGeom prst="rect">
+                          <a:avLst/>
+                        </a:prstGeom>
+                        <a:noFill/>
+                        <a:ln w="9525">
+                          <a:noFill/>
+                        </a:ln>
+                      </wps:spPr>
+                      <wps:style>
+                        <a:lnRef idx="0"/>
+                        <a:fillRef idx="0"/>
+                        <a:effectRef idx="0"/>
+                        <a:fontRef idx="minor"/>
+                      </wps:style>
+                      <wps:txbx>
+                        <w:txbxContent>
+                          <w:p>
+                            <w:pPr>
+                              <w:pStyle w:val="Style52"/>
+                              <w:spacing w:before="0" w:after="160"/>
+                              <w:jc w:val="center"/>
+                              <w:rPr>
+                                <w:sz w:val="20"/>
+                                <w:lang w:val="en-US"/>
+                              </w:rPr>
+                            </w:pPr>
+                            <w:r>
+                              <w:rPr>
+                                <w:color w:val="000000"/>
+                                <w:sz w:val="20"/>
+                                <w:lang w:val="en-US"/>
+                              </w:rPr>
+                              <w:t>{</w:t>
+                            </w:r>
+                            <w:r>
+                              <w:rPr>
+                                <w:color w:val="000000"/>
+                                <w:sz w:val="20"/>
+                                <w:lang w:val="en-US"/>
+                              </w:rPr>
+                              <w:t>date</w:t>
+                            </w:r>
+                            <w:r>
+                              <w:rPr>
+                                <w:color w:val="000000"/>
+                                <w:sz w:val="20"/>
+                                <w:lang w:val="en-US"/>
+                              </w:rPr>
+                              <w:t>}</w:t>
+                            </w:r>
+                          </w:p>
+                        </w:txbxContent>
+                      </wps:txbx>
+                      <wps:bodyPr anchor="t">
+                        <a:spAutoFit/>
+                      </wps:bodyPr>
+                    </wps:wsp>
+                  </a:graphicData>
+                </a:graphic>
+              </wp:anchor>
+            </w:drawing>
+          </mc:Choice>
+          <mc:Fallback>
+            <w:pict>
+              <v:rect id="shape_0" ID="Текстове поле 25" path="m0,0l-2147483645,0l-2147483645,-2147483646l0,-2147483646xe" stroked="f" o:allowincell="f" style="position:absolute;margin-left:357.5pt;margin-top:6.8pt;width:82.95pt;height:19.25pt;mso-wrap-style:square;v-text-anchor:top" wp14:anchorId="0E501730">
+                <v:fill o:detectmouseclick="t" on="false"/>
+                <v:stroke color="#3465a4" weight="9360" joinstyle="round" endcap="flat"/>
+                <v:textbox>
+                  <w:txbxContent>
+                    <w:p>
+                      <w:pPr>
+                        <w:pStyle w:val="Style52"/>
+                        <w:spacing w:before="0" w:after="160"/>
+                        <w:jc w:val="center"/>
+                        <w:rPr>
+                          <w:sz w:val="20"/>
+                          <w:lang w:val="en-US"/>
+                        </w:rPr>
+                      </w:pPr>
+                      <w:r>
+                        <w:rPr>
+                          <w:color w:val="000000"/>
+                          <w:sz w:val="20"/>
+                          <w:lang w:val="en-US"/>
+                        </w:rPr>
+                        <w:t>{</w:t>
+                      </w:r>
+                      <w:r>
+                        <w:rPr>
+                          <w:color w:val="000000"/>
+                          <w:sz w:val="20"/>
+                          <w:lang w:val="en-US"/>
+                        </w:rPr>
+                        <w:t>date</w:t>
+                      </w:r>
+                      <w:r>
+                        <w:rPr>
+                          <w:color w:val="000000"/>
+                          <w:sz w:val="20"/>
+                          <w:lang w:val="en-US"/>
+                        </w:rPr>
+                        <w:t>}</w:t>
+                      </w:r>
+                    </w:p>
+                  </w:txbxContent>
+                </v:textbox>
+                <w10:wrap type="none"/>
+              </v:rect>
+            </w:pict>
+          </mc:Fallback>
+        </mc:AlternateContent>
+      </w:r>
       <w:r>
         <w:rPr>
           <w:rFonts w:cs="Times New Roman" w:ascii="Times New Roman" w:hAnsi="Times New Roman"/>
@@ -2207,18 +2453,18 @@
               <mc:AlternateContent>
                 <mc:Choice Requires="wps">
                   <w:drawing>
-                    <wp:anchor behindDoc="0" distT="0" distB="0" distL="0" distR="0" simplePos="0" locked="0" layoutInCell="1" allowOverlap="1" relativeHeight="24" wp14:anchorId="021C717C">
+                    <wp:anchor behindDoc="0" distT="0" distB="0" distL="0" distR="0" simplePos="0" locked="0" layoutInCell="1" allowOverlap="1" relativeHeight="6" wp14:anchorId="021C717C">
                       <wp:simplePos x="0" y="0"/>
                       <wp:positionH relativeFrom="column">
-                        <wp:posOffset>2541905</wp:posOffset>
+                        <wp:posOffset>2785745</wp:posOffset>
                       </wp:positionH>
                       <wp:positionV relativeFrom="paragraph">
-                        <wp:posOffset>2571750</wp:posOffset>
+                        <wp:posOffset>2625090</wp:posOffset>
                       </wp:positionV>
-                      <wp:extent cx="2233930" cy="213995"/>
+                      <wp:extent cx="2122170" cy="213995"/>
                       <wp:effectExtent l="0" t="0" r="0" b="0"/>
                       <wp:wrapNone/>
-                      <wp:docPr id="3" name="Текстове поле 12"/>
+                      <wp:docPr id="5" name="Текстове поле 12"/>
                       <a:graphic xmlns:a="http://schemas.openxmlformats.org/drawingml/2006/main">
                         <a:graphicData uri="http://schemas.microsoft.com/office/word/2010/wordprocessingShape">
                           <wps:wsp>
@@ -2226,7 +2472,7 @@
                             <wps:spPr>
                               <a:xfrm>
                                 <a:off x="0" y="0"/>
-                                <a:ext cx="2233800" cy="213840"/>
+                                <a:ext cx="2122200" cy="213840"/>
                               </a:xfrm>
                               <a:prstGeom prst="rect">
                                 <a:avLst/>
@@ -2246,7 +2492,7 @@
                               <w:txbxContent>
                                 <w:p>
                                   <w:pPr>
-                                    <w:pStyle w:val="Style50"/>
+                                    <w:pStyle w:val="user3"/>
                                     <w:spacing w:before="0" w:after="160"/>
                                     <w:jc w:val="center"/>
                                     <w:rPr>
@@ -2277,14 +2523,14 @@
                 </mc:Choice>
                 <mc:Fallback>
                   <w:pict>
-                    <v:rect id="shape_0" ID="Текстове поле 12" path="m0,0l-2147483645,0l-2147483645,-2147483646l0,-2147483646xe" stroked="f" o:allowincell="t" style="position:absolute;margin-left:200.15pt;margin-top:202.5pt;width:175.85pt;height:16.8pt;mso-wrap-style:square;v-text-anchor:top" wp14:anchorId="021C717C">
+                    <v:rect id="shape_0" ID="Текстове поле 12" path="m0,0l-2147483645,0l-2147483645,-2147483646l0,-2147483646xe" stroked="f" o:allowincell="t" style="position:absolute;margin-left:219.35pt;margin-top:206.7pt;width:167.05pt;height:16.8pt;mso-wrap-style:square;v-text-anchor:top" wp14:anchorId="021C717C">
                       <v:fill o:detectmouseclick="t" on="false"/>
                       <v:stroke color="#3465a4" weight="9360" joinstyle="round" endcap="flat"/>
                       <v:textbox>
                         <w:txbxContent>
                           <w:p>
                             <w:pPr>
-                              <w:pStyle w:val="Style50"/>
+                              <w:pStyle w:val="user3"/>
                               <w:spacing w:before="0" w:after="160"/>
                               <w:jc w:val="center"/>
                               <w:rPr>
@@ -2309,21 +2555,52 @@
                   </w:pict>
                 </mc:Fallback>
               </mc:AlternateContent>
+            </w:r>
+            <w:r>
+              <w:rPr>
+                <w:b/>
+                <w:bCs/>
+                <w:sz w:val="18"/>
+                <w:szCs w:val="18"/>
+              </w:rPr>
+              <w:t>Заклад освіти</w:t>
+            </w:r>
+          </w:p>
+        </w:tc>
+        <w:tc>
+          <w:tcPr>
+            <w:tcW w:w="3236" w:type="dxa"/>
+            <w:tcBorders/>
+            <w:shd w:color="auto" w:fill="auto" w:val="clear"/>
+          </w:tcPr>
+          <w:p>
+            <w:pPr>
+              <w:pStyle w:val="Style18"/>
+              <w:spacing w:lineRule="auto" w:line="240"/>
+              <w:jc w:val="center"/>
+              <w:rPr>
+                <w:b/>
+                <w:bCs/>
+                <w:sz w:val="18"/>
+                <w:szCs w:val="18"/>
+              </w:rPr>
+            </w:pPr>
+            <w:r>
               <mc:AlternateContent>
                 <mc:Choice Requires="wps">
                   <w:drawing>
-                    <wp:anchor behindDoc="0" distT="0" distB="0" distL="0" distR="0" simplePos="0" locked="0" layoutInCell="1" allowOverlap="1" relativeHeight="40" wp14:anchorId="5D8810F5">
+                    <wp:anchor behindDoc="0" distT="635" distB="0" distL="635" distR="0" simplePos="0" locked="0" layoutInCell="1" allowOverlap="1" relativeHeight="8">
                       <wp:simplePos x="0" y="0"/>
                       <wp:positionH relativeFrom="column">
-                        <wp:posOffset>4839970</wp:posOffset>
+                        <wp:posOffset>233045</wp:posOffset>
                       </wp:positionH>
                       <wp:positionV relativeFrom="paragraph">
-                        <wp:posOffset>1882775</wp:posOffset>
+                        <wp:posOffset>99695</wp:posOffset>
                       </wp:positionV>
-                      <wp:extent cx="1788160" cy="213995"/>
-                      <wp:effectExtent l="0" t="0" r="0" b="0"/>
+                      <wp:extent cx="1642745" cy="184785"/>
+                      <wp:effectExtent l="635" t="635" r="0" b="0"/>
                       <wp:wrapNone/>
-                      <wp:docPr id="4" name="Текстове поле 20"/>
+                      <wp:docPr id="6" name="Текстове поле 20"/>
                       <a:graphic xmlns:a="http://schemas.openxmlformats.org/drawingml/2006/main">
                         <a:graphicData uri="http://schemas.microsoft.com/office/word/2010/wordprocessingShape">
                           <wps:wsp>
@@ -2331,7 +2608,62 @@
                             <wps:spPr>
                               <a:xfrm>
                                 <a:off x="0" y="0"/>
-                                <a:ext cx="1788120" cy="213840"/>
+                                <a:ext cx="1642680" cy="184680"/>
+                              </a:xfrm>
+                              <a:prstGeom prst="rect">
+                                <a:avLst/>
+                              </a:prstGeom>
+                              <a:noFill/>
+                              <a:ln w="9360">
+                                <a:noFill/>
+                              </a:ln>
+                            </wps:spPr>
+                            <wps:style>
+                              <a:lnRef idx="0"/>
+                              <a:fillRef idx="0"/>
+                              <a:effectRef idx="0"/>
+                              <a:fontRef idx="minor"/>
+                            </wps:style>
+                            <wps:bodyPr/>
+                          </wps:wsp>
+                        </a:graphicData>
+                      </a:graphic>
+                    </wp:anchor>
+                  </w:drawing>
+                </mc:Choice>
+                <mc:Fallback>
+                  <w:pict>
+                    <v:rect id="shape_0" ID="Текстове поле 20" path="m0,0l-2147483645,0l-2147483645,-2147483646l0,-2147483646xe" stroked="f" o:allowincell="t" style="position:absolute;margin-left:18.35pt;margin-top:7.85pt;width:129.3pt;height:14.5pt;mso-wrap-style:none;v-text-anchor:middle">
+                      <v:fill o:detectmouseclick="t" on="false"/>
+                      <v:stroke color="#3465a4" weight="9360" joinstyle="round" endcap="flat"/>
+                      <w10:wrap type="none"/>
+                    </v:rect>
+                  </w:pict>
+                </mc:Fallback>
+              </mc:AlternateContent>
+              <mc:AlternateContent>
+                <mc:Choice Requires="wps">
+                  <w:drawing>
+                    <wp:anchor behindDoc="0" distT="0" distB="0" distL="0" distR="0" simplePos="0" locked="0" layoutInCell="1" allowOverlap="1" relativeHeight="9" wp14:anchorId="6B4C6204">
+                      <wp:simplePos x="0" y="0"/>
+                      <wp:positionH relativeFrom="column">
+                        <wp:posOffset>53340</wp:posOffset>
+                      </wp:positionH>
+                      <wp:positionV relativeFrom="paragraph">
+                        <wp:posOffset>100330</wp:posOffset>
+                      </wp:positionV>
+                      <wp:extent cx="1847215" cy="213995"/>
+                      <wp:effectExtent l="0" t="0" r="0" b="0"/>
+                      <wp:wrapNone/>
+                      <wp:docPr id="7" name="Текстове поле 23"/>
+                      <a:graphic xmlns:a="http://schemas.openxmlformats.org/drawingml/2006/main">
+                        <a:graphicData uri="http://schemas.microsoft.com/office/word/2010/wordprocessingShape">
+                          <wps:wsp>
+                            <wps:cNvSpPr/>
+                            <wps:spPr>
+                              <a:xfrm>
+                                <a:off x="0" y="0"/>
+                                <a:ext cx="1847160" cy="213840"/>
                               </a:xfrm>
                               <a:prstGeom prst="rect">
                                 <a:avLst/>
@@ -2351,244 +2683,7 @@
                               <w:txbxContent>
                                 <w:p>
                                   <w:pPr>
-                                    <w:pStyle w:val="Style50"/>
-                                    <w:spacing w:before="0" w:after="160"/>
-                                    <w:jc w:val="center"/>
-                                    <w:rPr>
-                                      <w:sz w:val="16"/>
-                                      <w:szCs w:val="16"/>
-                                    </w:rPr>
-                                  </w:pPr>
-                                  <w:r>
-                                    <w:rPr>
-                                      <w:color w:val="000000"/>
-                                      <w:sz w:val="16"/>
-                                      <w:szCs w:val="16"/>
-                                      <w:lang w:val="en-US"/>
-                                    </w:rPr>
-                                    <w:t>{#entrant}{phoneNumber}{/entrant}</w:t>
-                                  </w:r>
-                                </w:p>
-                              </w:txbxContent>
-                            </wps:txbx>
-                            <wps:bodyPr anchor="t">
-                              <a:spAutoFit/>
-                            </wps:bodyPr>
-                          </wps:wsp>
-                        </a:graphicData>
-                      </a:graphic>
-                    </wp:anchor>
-                  </w:drawing>
-                </mc:Choice>
-                <mc:Fallback>
-                  <w:pict>
-                    <v:rect id="shape_0" ID="Текстове поле 20" path="m0,0l-2147483645,0l-2147483645,-2147483646l0,-2147483646xe" stroked="f" o:allowincell="t" style="position:absolute;margin-left:381.1pt;margin-top:148.25pt;width:140.75pt;height:16.8pt;mso-wrap-style:square;v-text-anchor:top" wp14:anchorId="5D8810F5">
-                      <v:fill o:detectmouseclick="t" on="false"/>
-                      <v:stroke color="#3465a4" weight="9360" joinstyle="round" endcap="flat"/>
-                      <v:textbox>
-                        <w:txbxContent>
-                          <w:p>
-                            <w:pPr>
-                              <w:pStyle w:val="Style50"/>
-                              <w:spacing w:before="0" w:after="160"/>
-                              <w:jc w:val="center"/>
-                              <w:rPr>
-                                <w:sz w:val="16"/>
-                                <w:szCs w:val="16"/>
-                              </w:rPr>
-                            </w:pPr>
-                            <w:r>
-                              <w:rPr>
-                                <w:color w:val="000000"/>
-                                <w:sz w:val="16"/>
-                                <w:szCs w:val="16"/>
-                                <w:lang w:val="en-US"/>
-                              </w:rPr>
-                              <w:t>{#entrant}{phoneNumber}{/entrant}</w:t>
-                            </w:r>
-                          </w:p>
-                        </w:txbxContent>
-                      </v:textbox>
-                      <w10:wrap type="none"/>
-                    </v:rect>
-                  </w:pict>
-                </mc:Fallback>
-              </mc:AlternateContent>
-            </w:r>
-            <w:r>
-              <w:rPr>
-                <w:b/>
-                <w:bCs/>
-                <w:sz w:val="18"/>
-                <w:szCs w:val="18"/>
-              </w:rPr>
-              <w:t>Заклад освіти</w:t>
-            </w:r>
-          </w:p>
-        </w:tc>
-        <w:tc>
-          <w:tcPr>
-            <w:tcW w:w="3236" w:type="dxa"/>
-            <w:tcBorders/>
-            <w:shd w:color="auto" w:fill="auto" w:val="clear"/>
-          </w:tcPr>
-          <w:p>
-            <w:pPr>
-              <w:pStyle w:val="Style18"/>
-              <w:spacing w:lineRule="auto" w:line="240"/>
-              <w:jc w:val="center"/>
-              <w:rPr>
-                <w:b/>
-                <w:bCs/>
-                <w:sz w:val="18"/>
-                <w:szCs w:val="18"/>
-              </w:rPr>
-            </w:pPr>
-            <w:r>
-              <w:rPr>
-                <w:b/>
-                <w:bCs/>
-                <w:sz w:val="18"/>
-                <w:szCs w:val="18"/>
-              </w:rPr>
-              <w:t>Замовник</w:t>
-            </w:r>
-          </w:p>
-        </w:tc>
-        <w:tc>
-          <w:tcPr>
-            <w:tcW w:w="3427" w:type="dxa"/>
-            <w:tcBorders/>
-            <w:shd w:color="auto" w:fill="auto" w:val="clear"/>
-          </w:tcPr>
-          <w:p>
-            <w:pPr>
-              <w:pStyle w:val="Style18"/>
-              <w:spacing w:lineRule="auto" w:line="240"/>
-              <w:jc w:val="center"/>
-              <w:rPr>
-                <w:b/>
-                <w:bCs/>
-                <w:sz w:val="18"/>
-                <w:szCs w:val="18"/>
-              </w:rPr>
-            </w:pPr>
-            <w:r>
-              <w:rPr>
-                <w:b/>
-                <w:bCs/>
-                <w:sz w:val="18"/>
-                <w:szCs w:val="18"/>
-              </w:rPr>
-              <w:t>Здобувач</w:t>
-            </w:r>
-          </w:p>
-        </w:tc>
-      </w:tr>
-      <w:tr>
-        <w:trPr>
-          <w:trHeight w:val="669" w:hRule="atLeast"/>
-        </w:trPr>
-        <w:tc>
-          <w:tcPr>
-            <w:tcW w:w="4075" w:type="dxa"/>
-            <w:tcBorders/>
-            <w:shd w:color="auto" w:fill="auto" w:val="clear"/>
-            <w:vAlign w:val="center"/>
-          </w:tcPr>
-          <w:p>
-            <w:pPr>
-              <w:pStyle w:val="Style18"/>
-              <w:spacing w:lineRule="auto" w:line="240"/>
-              <w:rPr>
-                <w:b/>
-                <w:bCs/>
-                <w:sz w:val="18"/>
-                <w:szCs w:val="18"/>
-                <w:lang w:val="uk-UA"/>
-              </w:rPr>
-            </w:pPr>
-            <w:r>
-              <w:rPr>
-                <w:b/>
-                <w:bCs/>
-                <w:sz w:val="18"/>
-                <w:szCs w:val="18"/>
-                <w:lang w:val="uk-UA"/>
-              </w:rPr>
-              <w:t>Національний технічний університет України «Київський політехнічний інститут імені Ігоря Сікорського»</w:t>
-            </w:r>
-          </w:p>
-        </w:tc>
-        <w:tc>
-          <w:tcPr>
-            <w:tcW w:w="3236" w:type="dxa"/>
-            <w:tcBorders/>
-            <w:shd w:color="auto" w:fill="auto" w:val="clear"/>
-          </w:tcPr>
-          <w:p>
-            <w:pPr>
-              <w:pStyle w:val="Style18"/>
-              <w:spacing w:lineRule="auto" w:line="240"/>
-              <w:rPr>
-                <w:kern w:val="2"/>
-                <w:sz w:val="18"/>
-                <w:szCs w:val="18"/>
-                <w:lang w:val="uk-UA"/>
-                <w14:ligatures w14:val="standardContextual"/>
-              </w:rPr>
-            </w:pPr>
-            <w:r>
-              <w:rPr>
-                <w:kern w:val="2"/>
-                <w:sz w:val="18"/>
-                <w:szCs w:val="18"/>
-                <w:lang w:val="uk-UA"/>
-                <w14:ligatures w14:val="standardContextual"/>
-              </w:rPr>
-              <mc:AlternateContent>
-                <mc:Choice Requires="wps">
-                  <w:drawing>
-                    <wp:anchor behindDoc="0" distT="0" distB="635" distL="0" distR="0" simplePos="0" locked="0" layoutInCell="1" allowOverlap="1" relativeHeight="6" wp14:anchorId="022373F8">
-                      <wp:simplePos x="0" y="0"/>
-                      <wp:positionH relativeFrom="column">
-                        <wp:posOffset>133985</wp:posOffset>
-                      </wp:positionH>
-                      <wp:positionV relativeFrom="paragraph">
-                        <wp:posOffset>58420</wp:posOffset>
-                      </wp:positionV>
-                      <wp:extent cx="1679575" cy="213995"/>
-                      <wp:effectExtent l="0" t="0" r="0" b="1270"/>
-                      <wp:wrapNone/>
-                      <wp:docPr id="5" name="Текстове поле 3"/>
-                      <a:graphic xmlns:a="http://schemas.openxmlformats.org/drawingml/2006/main">
-                        <a:graphicData uri="http://schemas.microsoft.com/office/word/2010/wordprocessingShape">
-                          <wps:wsp>
-                            <wps:cNvSpPr/>
-                            <wps:spPr>
-                              <a:xfrm>
-                                <a:off x="0" y="0"/>
-                                <a:ext cx="1679400" cy="213840"/>
-                              </a:xfrm>
-                              <a:prstGeom prst="rect">
-                                <a:avLst/>
-                              </a:prstGeom>
-                              <a:noFill/>
-                              <a:ln w="9525">
-                                <a:noFill/>
-                              </a:ln>
-                            </wps:spPr>
-                            <wps:style>
-                              <a:lnRef idx="0"/>
-                              <a:fillRef idx="0"/>
-                              <a:effectRef idx="0"/>
-                              <a:fontRef idx="minor"/>
-                            </wps:style>
-                            <wps:txbx>
-                              <w:txbxContent>
-                                <w:p>
-                                  <w:pPr>
-                                    <w:pStyle w:val="user5"/>
+                                    <w:pStyle w:val="user3"/>
                                     <w:spacing w:before="0" w:after="160"/>
                                     <w:jc w:val="center"/>
                                     <w:rPr>
@@ -2619,14 +2714,14 @@
                 </mc:Choice>
                 <mc:Fallback>
                   <w:pict>
-                    <v:rect id="shape_0" ID="Текстове поле 3" path="m0,0l-2147483645,0l-2147483645,-2147483646l0,-2147483646xe" stroked="f" o:allowincell="t" style="position:absolute;margin-left:10.55pt;margin-top:4.6pt;width:132.2pt;height:16.8pt;mso-wrap-style:square;v-text-anchor:top" wp14:anchorId="022373F8">
+                    <v:rect id="shape_0" ID="Текстове поле 23" path="m0,0l-2147483645,0l-2147483645,-2147483646l0,-2147483646xe" stroked="f" o:allowincell="t" style="position:absolute;margin-left:4.2pt;margin-top:7.9pt;width:145.4pt;height:16.8pt;mso-wrap-style:square;v-text-anchor:top" wp14:anchorId="6B4C6204">
                       <v:fill o:detectmouseclick="t" on="false"/>
                       <v:stroke color="#3465a4" weight="9360" joinstyle="round" endcap="flat"/>
                       <v:textbox>
                         <w:txbxContent>
                           <w:p>
                             <w:pPr>
-                              <w:pStyle w:val="user5"/>
+                              <w:pStyle w:val="user3"/>
                               <w:spacing w:before="0" w:after="160"/>
                               <w:jc w:val="center"/>
                               <w:rPr>
@@ -2652,38 +2747,51 @@
                 </mc:Fallback>
               </mc:AlternateContent>
             </w:r>
+            <w:r>
+              <w:rPr>
+                <w:b/>
+                <w:bCs/>
+                <w:sz w:val="18"/>
+                <w:szCs w:val="18"/>
+              </w:rPr>
+              <w:t>Замовник</w:t>
+            </w:r>
           </w:p>
+        </w:tc>
+        <w:tc>
+          <w:tcPr>
+            <w:tcW w:w="3427" w:type="dxa"/>
+            <w:tcBorders/>
+            <w:shd w:color="auto" w:fill="auto" w:val="clear"/>
+          </w:tcPr>
           <w:p>
             <w:pPr>
               <w:pStyle w:val="Style18"/>
               <w:spacing w:lineRule="auto" w:line="240"/>
               <w:jc w:val="center"/>
               <w:rPr>
-                <w:rFonts w:eastAsia="Noto Serif CJK SC" w:cs="Lohit Devanagari"/>
-                <w:kern w:val="2"/>
-                <w:sz w:val="18"/>
-                <w:szCs w:val="18"/>
-                <w:u w:val="single"/>
-                <w:lang w:val="uk-UA" w:eastAsia="zh-CN" w:bidi="hi-IN"/>
-                <w14:ligatures w14:val="standardContextual"/>
+                <w:b/>
+                <w:bCs/>
+                <w:sz w:val="18"/>
+                <w:szCs w:val="18"/>
               </w:rPr>
             </w:pPr>
             <w:r>
               <mc:AlternateContent>
                 <mc:Choice Requires="wps">
                   <w:drawing>
-                    <wp:anchor behindDoc="0" distT="0" distB="0" distL="0" distR="0" simplePos="0" locked="0" layoutInCell="1" allowOverlap="1" relativeHeight="8" wp14:anchorId="0B00B8C0">
+                    <wp:anchor behindDoc="0" distT="0" distB="0" distL="0" distR="0" simplePos="0" locked="0" layoutInCell="1" allowOverlap="1" relativeHeight="11" wp14:anchorId="6B4C6204">
                       <wp:simplePos x="0" y="0"/>
                       <wp:positionH relativeFrom="column">
-                        <wp:posOffset>99060</wp:posOffset>
+                        <wp:posOffset>102870</wp:posOffset>
                       </wp:positionH>
                       <wp:positionV relativeFrom="paragraph">
-                        <wp:posOffset>90805</wp:posOffset>
+                        <wp:posOffset>98425</wp:posOffset>
                       </wp:positionV>
-                      <wp:extent cx="1791970" cy="213995"/>
+                      <wp:extent cx="1899920" cy="213995"/>
                       <wp:effectExtent l="0" t="0" r="0" b="0"/>
                       <wp:wrapNone/>
-                      <wp:docPr id="6" name="Текстове поле 4"/>
+                      <wp:docPr id="8" name="Текстове поле 24"/>
                       <a:graphic xmlns:a="http://schemas.openxmlformats.org/drawingml/2006/main">
                         <a:graphicData uri="http://schemas.microsoft.com/office/word/2010/wordprocessingShape">
                           <wps:wsp>
@@ -2691,7 +2799,7 @@
                             <wps:spPr>
                               <a:xfrm>
                                 <a:off x="0" y="0"/>
-                                <a:ext cx="1792080" cy="213840"/>
+                                <a:ext cx="1900080" cy="213840"/>
                               </a:xfrm>
                               <a:prstGeom prst="rect">
                                 <a:avLst/>
@@ -2711,7 +2819,204 @@
                               <w:txbxContent>
                                 <w:p>
                                   <w:pPr>
-                                    <w:pStyle w:val="user5"/>
+                                    <w:pStyle w:val="user3"/>
+                                    <w:spacing w:before="0" w:after="160"/>
+                                    <w:jc w:val="center"/>
+                                    <w:rPr>
+                                      <w:sz w:val="16"/>
+                                      <w:szCs w:val="16"/>
+                                    </w:rPr>
+                                  </w:pPr>
+                                  <w:bookmarkStart w:id="2" w:name="_Hlk141468956_копія_1"/>
+                                  <w:r>
+                                    <w:rPr>
+                                      <w:color w:val="000000"/>
+                                      <w:sz w:val="16"/>
+                                      <w:szCs w:val="16"/>
+                                      <w:lang w:val="en-US"/>
+                                    </w:rPr>
+                                    <w:t>{#entrant}</w:t>
+                                  </w:r>
+                                  <w:bookmarkEnd w:id="2"/>
+                                  <w:r>
+                                    <w:rPr>
+                                      <w:color w:val="000000"/>
+                                      <w:sz w:val="16"/>
+                                      <w:szCs w:val="16"/>
+                                      <w:lang w:val="en-US"/>
+                                    </w:rPr>
+                                    <w:t>{lastName}{/entrant}</w:t>
+                                  </w:r>
+                                </w:p>
+                              </w:txbxContent>
+                            </wps:txbx>
+                            <wps:bodyPr anchor="t">
+                              <a:spAutoFit/>
+                            </wps:bodyPr>
+                          </wps:wsp>
+                        </a:graphicData>
+                      </a:graphic>
+                    </wp:anchor>
+                  </w:drawing>
+                </mc:Choice>
+                <mc:Fallback>
+                  <w:pict>
+                    <v:rect id="shape_0" ID="Текстове поле 24" path="m0,0l-2147483645,0l-2147483645,-2147483646l0,-2147483646xe" stroked="f" o:allowincell="t" style="position:absolute;margin-left:8.1pt;margin-top:7.75pt;width:149.55pt;height:16.8pt;mso-wrap-style:square;v-text-anchor:top" wp14:anchorId="6B4C6204">
+                      <v:fill o:detectmouseclick="t" on="false"/>
+                      <v:stroke color="#3465a4" weight="9360" joinstyle="round" endcap="flat"/>
+                      <v:textbox>
+                        <w:txbxContent>
+                          <w:p>
+                            <w:pPr>
+                              <w:pStyle w:val="user3"/>
+                              <w:spacing w:before="0" w:after="160"/>
+                              <w:jc w:val="center"/>
+                              <w:rPr>
+                                <w:sz w:val="16"/>
+                                <w:szCs w:val="16"/>
+                              </w:rPr>
+                            </w:pPr>
+                            <w:bookmarkStart w:id="3" w:name="_Hlk141468956_копія_1"/>
+                            <w:r>
+                              <w:rPr>
+                                <w:color w:val="000000"/>
+                                <w:sz w:val="16"/>
+                                <w:szCs w:val="16"/>
+                                <w:lang w:val="en-US"/>
+                              </w:rPr>
+                              <w:t>{#entrant}</w:t>
+                            </w:r>
+                            <w:bookmarkEnd w:id="3"/>
+                            <w:r>
+                              <w:rPr>
+                                <w:color w:val="000000"/>
+                                <w:sz w:val="16"/>
+                                <w:szCs w:val="16"/>
+                                <w:lang w:val="en-US"/>
+                              </w:rPr>
+                              <w:t>{lastName}{/entrant}</w:t>
+                            </w:r>
+                          </w:p>
+                        </w:txbxContent>
+                      </v:textbox>
+                      <w10:wrap type="none"/>
+                    </v:rect>
+                  </w:pict>
+                </mc:Fallback>
+              </mc:AlternateContent>
+            </w:r>
+            <w:r>
+              <w:rPr>
+                <w:b/>
+                <w:bCs/>
+                <w:sz w:val="18"/>
+                <w:szCs w:val="18"/>
+              </w:rPr>
+              <w:t>Здобувач</w:t>
+            </w:r>
+          </w:p>
+        </w:tc>
+      </w:tr>
+      <w:tr>
+        <w:trPr>
+          <w:trHeight w:val="669" w:hRule="atLeast"/>
+        </w:trPr>
+        <w:tc>
+          <w:tcPr>
+            <w:tcW w:w="4075" w:type="dxa"/>
+            <w:tcBorders/>
+            <w:shd w:color="auto" w:fill="auto" w:val="clear"/>
+            <w:vAlign w:val="center"/>
+          </w:tcPr>
+          <w:p>
+            <w:pPr>
+              <w:pStyle w:val="Style18"/>
+              <w:spacing w:lineRule="auto" w:line="240"/>
+              <w:rPr>
+                <w:b/>
+                <w:bCs/>
+                <w:sz w:val="18"/>
+                <w:szCs w:val="18"/>
+                <w:lang w:val="uk-UA"/>
+              </w:rPr>
+            </w:pPr>
+            <w:r>
+              <w:rPr>
+                <w:b/>
+                <w:bCs/>
+                <w:sz w:val="18"/>
+                <w:szCs w:val="18"/>
+                <w:lang w:val="uk-UA"/>
+              </w:rPr>
+              <w:t>Національний технічний університет України «Київський політехнічний інститут імені Ігоря Сікорського»</w:t>
+            </w:r>
+          </w:p>
+        </w:tc>
+        <w:tc>
+          <w:tcPr>
+            <w:tcW w:w="3236" w:type="dxa"/>
+            <w:tcBorders/>
+            <w:shd w:color="auto" w:fill="auto" w:val="clear"/>
+          </w:tcPr>
+          <w:p>
+            <w:pPr>
+              <w:pStyle w:val="Style18"/>
+              <w:spacing w:lineRule="auto" w:line="240"/>
+              <w:jc w:val="center"/>
+              <w:rPr>
+                <w:rFonts w:eastAsia="Noto Serif CJK SC" w:cs="Lohit Devanagari"/>
+                <w:kern w:val="2"/>
+                <w:sz w:val="18"/>
+                <w:szCs w:val="18"/>
+                <w:u w:val="single"/>
+                <w:lang w:val="uk-UA" w:eastAsia="zh-CN" w:bidi="hi-IN"/>
+                <w14:ligatures w14:val="standardContextual"/>
+              </w:rPr>
+            </w:pPr>
+            <w:r>
+              <mc:AlternateContent>
+                <mc:Choice Requires="wps">
+                  <w:drawing>
+                    <wp:anchor behindDoc="0" distT="0" distB="0" distL="0" distR="0" simplePos="0" locked="0" layoutInCell="1" allowOverlap="1" relativeHeight="13" wp14:anchorId="0B00B8C0">
+                      <wp:simplePos x="0" y="0"/>
+                      <wp:positionH relativeFrom="column">
+                        <wp:posOffset>69215</wp:posOffset>
+                      </wp:positionH>
+                      <wp:positionV relativeFrom="paragraph">
+                        <wp:posOffset>80645</wp:posOffset>
+                      </wp:positionV>
+                      <wp:extent cx="1822450" cy="213995"/>
+                      <wp:effectExtent l="0" t="0" r="0" b="0"/>
+                      <wp:wrapNone/>
+                      <wp:docPr id="9" name="Текстове поле 4"/>
+                      <a:graphic xmlns:a="http://schemas.openxmlformats.org/drawingml/2006/main">
+                        <a:graphicData uri="http://schemas.microsoft.com/office/word/2010/wordprocessingShape">
+                          <wps:wsp>
+                            <wps:cNvSpPr/>
+                            <wps:spPr>
+                              <a:xfrm>
+                                <a:off x="0" y="0"/>
+                                <a:ext cx="1822320" cy="213840"/>
+                              </a:xfrm>
+                              <a:prstGeom prst="rect">
+                                <a:avLst/>
+                              </a:prstGeom>
+                              <a:noFill/>
+                              <a:ln w="9525">
+                                <a:noFill/>
+                              </a:ln>
+                            </wps:spPr>
+                            <wps:style>
+                              <a:lnRef idx="0"/>
+                              <a:fillRef idx="0"/>
+                              <a:effectRef idx="0"/>
+                              <a:fontRef idx="minor"/>
+                            </wps:style>
+                            <wps:txbx>
+                              <w:txbxContent>
+                                <w:p>
+                                  <w:pPr>
+                                    <w:pStyle w:val="Style52"/>
                                     <w:spacing w:before="0" w:after="160"/>
                                     <w:jc w:val="center"/>
                                     <w:rPr>
@@ -2742,14 +3047,14 @@
                 </mc:Choice>
                 <mc:Fallback>
                   <w:pict>
-                    <v:rect id="shape_0" ID="Текстове поле 4" path="m0,0l-2147483645,0l-2147483645,-2147483646l0,-2147483646xe" stroked="f" o:allowincell="t" style="position:absolute;margin-left:7.8pt;margin-top:7.15pt;width:141.05pt;height:16.8pt;mso-wrap-style:square;v-text-anchor:top" wp14:anchorId="0B00B8C0">
+                    <v:rect id="shape_0" ID="Текстове поле 4" path="m0,0l-2147483645,0l-2147483645,-2147483646l0,-2147483646xe" stroked="f" o:allowincell="t" style="position:absolute;margin-left:5.45pt;margin-top:6.35pt;width:143.45pt;height:16.8pt;mso-wrap-style:square;v-text-anchor:top" wp14:anchorId="0B00B8C0">
                       <v:fill o:detectmouseclick="t" on="false"/>
                       <v:stroke color="#3465a4" weight="9360" joinstyle="round" endcap="flat"/>
                       <v:textbox>
                         <w:txbxContent>
                           <w:p>
                             <w:pPr>
-                              <w:pStyle w:val="user5"/>
+                              <w:pStyle w:val="Style52"/>
                               <w:spacing w:before="0" w:after="160"/>
                               <w:jc w:val="center"/>
                               <w:rPr>
@@ -2785,7 +3090,7 @@
                 <w:lang w:val="uk-UA" w:eastAsia="zh-CN" w:bidi="hi-IN"/>
                 <w14:ligatures w14:val="standardContextual"/>
               </w:rPr>
-              <w:t>_________________</w:t>
+              <w:t>_________________________________</w:t>
             </w:r>
           </w:p>
           <w:p>
@@ -2807,7 +3112,7 @@
               <mc:AlternateContent>
                 <mc:Choice Requires="wps">
                   <w:drawing>
-                    <wp:anchor behindDoc="0" distT="0" distB="0" distL="0" distR="0" simplePos="0" locked="0" layoutInCell="1" allowOverlap="1" relativeHeight="10" wp14:anchorId="1470D0A7">
+                    <wp:anchor behindDoc="0" distT="0" distB="0" distL="0" distR="0" simplePos="0" locked="0" layoutInCell="1" allowOverlap="1" relativeHeight="15" wp14:anchorId="1470D0A7">
                       <wp:simplePos x="0" y="0"/>
                       <wp:positionH relativeFrom="column">
                         <wp:posOffset>71120</wp:posOffset>
@@ -2818,7 +3123,7 @@
                       <wp:extent cx="1820545" cy="213995"/>
                       <wp:effectExtent l="0" t="0" r="0" b="0"/>
                       <wp:wrapNone/>
-                      <wp:docPr id="7" name="Текстове поле 5"/>
+                      <wp:docPr id="10" name="Текстове поле 5"/>
                       <a:graphic xmlns:a="http://schemas.openxmlformats.org/drawingml/2006/main">
                         <a:graphicData uri="http://schemas.microsoft.com/office/word/2010/wordprocessingShape">
                           <wps:wsp>
@@ -2846,7 +3151,7 @@
                               <w:txbxContent>
                                 <w:p>
                                   <w:pPr>
-                                    <w:pStyle w:val="user5"/>
+                                    <w:pStyle w:val="Style52"/>
                                     <w:spacing w:before="0" w:after="160"/>
                                     <w:jc w:val="center"/>
                                     <w:rPr>
@@ -2884,7 +3189,7 @@
                         <w:txbxContent>
                           <w:p>
                             <w:pPr>
-                              <w:pStyle w:val="user5"/>
+                              <w:pStyle w:val="Style52"/>
                               <w:spacing w:before="0" w:after="160"/>
                               <w:jc w:val="center"/>
                               <w:rPr>
@@ -2920,7 +3225,7 @@
                 <w:lang w:val="uk-UA" w:eastAsia="zh-CN" w:bidi="hi-IN"/>
                 <w14:ligatures w14:val="standardContextual"/>
               </w:rPr>
-              <w:t>________________</w:t>
+              <w:t>_________________________________</w:t>
             </w:r>
           </w:p>
           <w:p>
@@ -2929,15 +3234,6 @@
               <w:spacing w:lineRule="auto" w:line="240"/>
               <w:jc w:val="center"/>
               <w:rPr>
-                <w:kern w:val="2"/>
-                <w:sz w:val="18"/>
-                <w:szCs w:val="18"/>
-                <w:lang w:val="ru-RU"/>
-                <w14:ligatures w14:val="standardContextual"/>
-              </w:rPr>
-            </w:pPr>
-            <w:r>
-              <w:rPr>
                 <w:rFonts w:eastAsia="Noto Serif CJK SC" w:cs="Lohit Devanagari"/>
                 <w:kern w:val="2"/>
                 <w:sz w:val="18"/>
@@ -2946,7 +3242,18 @@
                 <w:lang w:val="uk-UA" w:eastAsia="zh-CN" w:bidi="hi-IN"/>
                 <w14:ligatures w14:val="standardContextual"/>
               </w:rPr>
-              <w:t>________________</w:t>
+            </w:pPr>
+            <w:r>
+              <w:rPr>
+                <w:rFonts w:eastAsia="Noto Serif CJK SC" w:cs="Lohit Devanagari"/>
+                <w:kern w:val="2"/>
+                <w:sz w:val="18"/>
+                <w:szCs w:val="18"/>
+                <w:u w:val="single"/>
+                <w:lang w:val="uk-UA" w:eastAsia="zh-CN" w:bidi="hi-IN"/>
+                <w14:ligatures w14:val="standardContextual"/>
+              </w:rPr>
+              <w:t>_________________________________</w:t>
             </w:r>
           </w:p>
           <w:p>
@@ -2961,21 +3268,31 @@
               </w:rPr>
             </w:pPr>
             <w:r>
+              <w:rPr>
+                <w:kern w:val="2"/>
+                <w:sz w:val="18"/>
+                <w:szCs w:val="18"/>
+                <w:lang w:val="ru-RU"/>
+                <w14:ligatures w14:val="standardContextual"/>
+              </w:rPr>
+              <w:t xml:space="preserve"> </w:t>
+            </w:r>
+            <w:r>
               <mc:AlternateContent>
                 <mc:Choice Requires="wps">
                   <w:drawing>
-                    <wp:anchor behindDoc="0" distT="0" distB="0" distL="0" distR="0" simplePos="0" locked="0" layoutInCell="1" allowOverlap="1" relativeHeight="12" wp14:anchorId="1607F051">
+                    <wp:anchor behindDoc="0" distT="0" distB="0" distL="0" distR="0" simplePos="0" locked="0" layoutInCell="1" allowOverlap="1" relativeHeight="17" wp14:anchorId="1607F051">
                       <wp:simplePos x="0" y="0"/>
                       <wp:positionH relativeFrom="column">
                         <wp:posOffset>151130</wp:posOffset>
                       </wp:positionH>
                       <wp:positionV relativeFrom="paragraph">
-                        <wp:posOffset>30480</wp:posOffset>
+                        <wp:posOffset>70485</wp:posOffset>
                       </wp:positionV>
                       <wp:extent cx="1652270" cy="213995"/>
                       <wp:effectExtent l="0" t="0" r="0" b="0"/>
                       <wp:wrapNone/>
-                      <wp:docPr id="8" name="Текстове поле 6"/>
+                      <wp:docPr id="11" name="Текстове поле 6"/>
                       <a:graphic xmlns:a="http://schemas.openxmlformats.org/drawingml/2006/main">
                         <a:graphicData uri="http://schemas.microsoft.com/office/word/2010/wordprocessingShape">
                           <wps:wsp>
@@ -3003,7 +3320,7 @@
                               <w:txbxContent>
                                 <w:p>
                                   <w:pPr>
-                                    <w:pStyle w:val="user5"/>
+                                    <w:pStyle w:val="Style52"/>
                                     <w:spacing w:before="0" w:after="160"/>
                                     <w:jc w:val="center"/>
                                     <w:rPr>
@@ -3034,14 +3351,14 @@
                 </mc:Choice>
                 <mc:Fallback>
                   <w:pict>
-                    <v:rect id="shape_0" ID="Текстове поле 6" path="m0,0l-2147483645,0l-2147483645,-2147483646l0,-2147483646xe" stroked="f" o:allowincell="t" style="position:absolute;margin-left:11.9pt;margin-top:2.4pt;width:130.05pt;height:16.8pt;mso-wrap-style:square;v-text-anchor:top" wp14:anchorId="1607F051">
+                    <v:rect id="shape_0" ID="Текстове поле 6" path="m0,0l-2147483645,0l-2147483645,-2147483646l0,-2147483646xe" stroked="f" o:allowincell="t" style="position:absolute;margin-left:11.9pt;margin-top:5.55pt;width:130.05pt;height:16.8pt;mso-wrap-style:square;v-text-anchor:top" wp14:anchorId="1607F051">
                       <v:fill o:detectmouseclick="t" on="false"/>
                       <v:stroke color="#3465a4" weight="9360" joinstyle="round" endcap="flat"/>
                       <v:textbox>
                         <w:txbxContent>
                           <w:p>
                             <w:pPr>
-                              <w:pStyle w:val="user5"/>
+                              <w:pStyle w:val="Style52"/>
                               <w:spacing w:before="0" w:after="160"/>
                               <w:jc w:val="center"/>
                               <w:rPr>
@@ -3070,16 +3387,6 @@
             <w:r>
               <w:rPr>
                 <w:kern w:val="2"/>
-                <w:sz w:val="18"/>
-                <w:szCs w:val="18"/>
-                <w:lang w:val="ru-RU"/>
-                <w14:ligatures w14:val="standardContextual"/>
-              </w:rPr>
-              <w:t xml:space="preserve"> </w:t>
-            </w:r>
-            <w:r>
-              <w:rPr>
-                <w:kern w:val="2"/>
                 <w:sz w:val="14"/>
                 <w:szCs w:val="14"/>
                 <w:lang w:val="ru-RU"/>
@@ -3109,182 +3416,33 @@
             <w:pPr>
               <w:pStyle w:val="Style18"/>
               <w:spacing w:lineRule="auto" w:line="240"/>
-              <w:rPr>
+              <w:jc w:val="center"/>
+              <w:rPr>
+                <w:rFonts w:eastAsia="Noto Serif CJK SC" w:cs="Lohit Devanagari"/>
                 <w:kern w:val="2"/>
                 <w:sz w:val="18"/>
                 <w:szCs w:val="18"/>
-                <w:lang w:val="uk-UA"/>
+                <w:u w:val="single"/>
+                <w:lang w:val="uk-UA" w:eastAsia="zh-CN" w:bidi="hi-IN"/>
                 <w14:ligatures w14:val="standardContextual"/>
               </w:rPr>
             </w:pPr>
             <w:r>
-              <w:rPr>
-                <w:kern w:val="2"/>
-                <w:sz w:val="18"/>
-                <w:szCs w:val="18"/>
-                <w:lang w:val="uk-UA"/>
-                <w14:ligatures w14:val="standardContextual"/>
-              </w:rPr>
               <mc:AlternateContent>
                 <mc:Choice Requires="wps">
                   <w:drawing>
-                    <wp:anchor behindDoc="0" distT="0" distB="0" distL="0" distR="0" simplePos="0" locked="0" layoutInCell="1" allowOverlap="1" relativeHeight="26" wp14:anchorId="6B4C6204">
+                    <wp:anchor behindDoc="0" distT="0" distB="0" distL="0" distR="0" simplePos="0" locked="0" layoutInCell="1" allowOverlap="1" relativeHeight="19" wp14:anchorId="3592809B">
                       <wp:simplePos x="0" y="0"/>
                       <wp:positionH relativeFrom="column">
-                        <wp:posOffset>102870</wp:posOffset>
+                        <wp:posOffset>93345</wp:posOffset>
                       </wp:positionH>
                       <wp:positionV relativeFrom="paragraph">
-                        <wp:posOffset>69850</wp:posOffset>
-                      </wp:positionV>
-                      <wp:extent cx="1899920" cy="213995"/>
-                      <wp:effectExtent l="0" t="0" r="0" b="0"/>
-                      <wp:wrapNone/>
-                      <wp:docPr id="9" name="Текстове поле 13"/>
-                      <a:graphic xmlns:a="http://schemas.openxmlformats.org/drawingml/2006/main">
-                        <a:graphicData uri="http://schemas.microsoft.com/office/word/2010/wordprocessingShape">
-                          <wps:wsp>
-                            <wps:cNvSpPr/>
-                            <wps:spPr>
-                              <a:xfrm>
-                                <a:off x="0" y="0"/>
-                                <a:ext cx="1900080" cy="213840"/>
-                              </a:xfrm>
-                              <a:prstGeom prst="rect">
-                                <a:avLst/>
-                              </a:prstGeom>
-                              <a:noFill/>
-                              <a:ln w="9525">
-                                <a:noFill/>
-                              </a:ln>
-                            </wps:spPr>
-                            <wps:style>
-                              <a:lnRef idx="0"/>
-                              <a:fillRef idx="0"/>
-                              <a:effectRef idx="0"/>
-                              <a:fontRef idx="minor"/>
-                            </wps:style>
-                            <wps:txbx>
-                              <w:txbxContent>
-                                <w:p>
-                                  <w:pPr>
-                                    <w:pStyle w:val="Style50"/>
-                                    <w:spacing w:before="0" w:after="160"/>
-                                    <w:jc w:val="center"/>
-                                    <w:rPr>
-                                      <w:sz w:val="16"/>
-                                      <w:szCs w:val="16"/>
-                                    </w:rPr>
-                                  </w:pPr>
-                                  <w:bookmarkStart w:id="2" w:name="_Hlk141468956"/>
-                                  <w:r>
-                                    <w:rPr>
-                                      <w:color w:val="000000"/>
-                                      <w:sz w:val="16"/>
-                                      <w:szCs w:val="16"/>
-                                      <w:lang w:val="en-US"/>
-                                    </w:rPr>
-                                    <w:t>{#entrant}</w:t>
-                                  </w:r>
-                                  <w:bookmarkEnd w:id="2"/>
-                                  <w:r>
-                                    <w:rPr>
-                                      <w:color w:val="000000"/>
-                                      <w:sz w:val="16"/>
-                                      <w:szCs w:val="16"/>
-                                      <w:lang w:val="en-US"/>
-                                    </w:rPr>
-                                    <w:t>{lastName}{/entrant}</w:t>
-                                  </w:r>
-                                </w:p>
-                              </w:txbxContent>
-                            </wps:txbx>
-                            <wps:bodyPr anchor="t">
-                              <a:spAutoFit/>
-                            </wps:bodyPr>
-                          </wps:wsp>
-                        </a:graphicData>
-                      </a:graphic>
-                    </wp:anchor>
-                  </w:drawing>
-                </mc:Choice>
-                <mc:Fallback>
-                  <w:pict>
-                    <v:rect id="shape_0" ID="Текстове поле 13" path="m0,0l-2147483645,0l-2147483645,-2147483646l0,-2147483646xe" stroked="f" o:allowincell="t" style="position:absolute;margin-left:8.1pt;margin-top:5.5pt;width:149.55pt;height:16.8pt;mso-wrap-style:square;v-text-anchor:top" wp14:anchorId="6B4C6204">
-                      <v:fill o:detectmouseclick="t" on="false"/>
-                      <v:stroke color="#3465a4" weight="9360" joinstyle="round" endcap="flat"/>
-                      <v:textbox>
-                        <w:txbxContent>
-                          <w:p>
-                            <w:pPr>
-                              <w:pStyle w:val="Style50"/>
-                              <w:spacing w:before="0" w:after="160"/>
-                              <w:jc w:val="center"/>
-                              <w:rPr>
-                                <w:sz w:val="16"/>
-                                <w:szCs w:val="16"/>
-                              </w:rPr>
-                            </w:pPr>
-                            <w:bookmarkStart w:id="3" w:name="_Hlk141468956"/>
-                            <w:r>
-                              <w:rPr>
-                                <w:color w:val="000000"/>
-                                <w:sz w:val="16"/>
-                                <w:szCs w:val="16"/>
-                                <w:lang w:val="en-US"/>
-                              </w:rPr>
-                              <w:t>{#entrant}</w:t>
-                            </w:r>
-                            <w:bookmarkEnd w:id="3"/>
-                            <w:r>
-                              <w:rPr>
-                                <w:color w:val="000000"/>
-                                <w:sz w:val="16"/>
-                                <w:szCs w:val="16"/>
-                                <w:lang w:val="en-US"/>
-                              </w:rPr>
-                              <w:t>{lastName}{/entrant}</w:t>
-                            </w:r>
-                          </w:p>
-                        </w:txbxContent>
-                      </v:textbox>
-                      <w10:wrap type="none"/>
-                    </v:rect>
-                  </w:pict>
-                </mc:Fallback>
-              </mc:AlternateContent>
-            </w:r>
-          </w:p>
-          <w:p>
-            <w:pPr>
-              <w:pStyle w:val="Style18"/>
-              <w:spacing w:lineRule="auto" w:line="240"/>
-              <w:jc w:val="center"/>
-              <w:rPr>
-                <w:rFonts w:eastAsia="Noto Serif CJK SC" w:cs="Lohit Devanagari"/>
-                <w:kern w:val="2"/>
-                <w:sz w:val="18"/>
-                <w:szCs w:val="18"/>
-                <w:u w:val="single"/>
-                <w:lang w:val="uk-UA" w:eastAsia="zh-CN" w:bidi="hi-IN"/>
-                <w14:ligatures w14:val="standardContextual"/>
-              </w:rPr>
-            </w:pPr>
-            <w:r>
-              <mc:AlternateContent>
-                <mc:Choice Requires="wps">
-                  <w:drawing>
-                    <wp:anchor behindDoc="0" distT="0" distB="0" distL="0" distR="0" simplePos="0" locked="0" layoutInCell="1" allowOverlap="1" relativeHeight="28" wp14:anchorId="3592809B">
-                      <wp:simplePos x="0" y="0"/>
-                      <wp:positionH relativeFrom="column">
-                        <wp:posOffset>95885</wp:posOffset>
-                      </wp:positionH>
-                      <wp:positionV relativeFrom="paragraph">
-                        <wp:posOffset>73660</wp:posOffset>
+                        <wp:posOffset>83185</wp:posOffset>
                       </wp:positionV>
                       <wp:extent cx="1910080" cy="213995"/>
                       <wp:effectExtent l="0" t="0" r="0" b="0"/>
                       <wp:wrapNone/>
-                      <wp:docPr id="10" name="Текстове поле 14"/>
+                      <wp:docPr id="12" name="Текстове поле 14"/>
                       <a:graphic xmlns:a="http://schemas.openxmlformats.org/drawingml/2006/main">
                         <a:graphicData uri="http://schemas.microsoft.com/office/word/2010/wordprocessingShape">
                           <wps:wsp>
@@ -3312,7 +3470,7 @@
                               <w:txbxContent>
                                 <w:p>
                                   <w:pPr>
-                                    <w:pStyle w:val="Style50"/>
+                                    <w:pStyle w:val="user3"/>
                                     <w:spacing w:before="0" w:after="160"/>
                                     <w:jc w:val="center"/>
                                     <w:rPr>
@@ -3343,14 +3501,14 @@
                 </mc:Choice>
                 <mc:Fallback>
                   <w:pict>
-                    <v:rect id="shape_0" ID="Текстове поле 14" path="m0,0l-2147483645,0l-2147483645,-2147483646l0,-2147483646xe" stroked="f" o:allowincell="t" style="position:absolute;margin-left:7.55pt;margin-top:5.8pt;width:150.35pt;height:16.8pt;mso-wrap-style:square;v-text-anchor:top" wp14:anchorId="3592809B">
+                    <v:rect id="shape_0" ID="Текстове поле 14" path="m0,0l-2147483645,0l-2147483645,-2147483646l0,-2147483646xe" stroked="f" o:allowincell="t" style="position:absolute;margin-left:7.35pt;margin-top:6.55pt;width:150.35pt;height:16.8pt;mso-wrap-style:square;v-text-anchor:top" wp14:anchorId="3592809B">
                       <v:fill o:detectmouseclick="t" on="false"/>
                       <v:stroke color="#3465a4" weight="9360" joinstyle="round" endcap="flat"/>
                       <v:textbox>
                         <w:txbxContent>
                           <w:p>
                             <w:pPr>
-                              <w:pStyle w:val="Style50"/>
+                              <w:pStyle w:val="user3"/>
                               <w:spacing w:before="0" w:after="160"/>
                               <w:jc w:val="center"/>
                               <w:rPr>
@@ -3386,7 +3544,7 @@
                 <w:lang w:val="uk-UA" w:eastAsia="zh-CN" w:bidi="hi-IN"/>
                 <w14:ligatures w14:val="standardContextual"/>
               </w:rPr>
-              <w:t>_______________</w:t>
+              <w:t>_________________________________</w:t>
             </w:r>
           </w:p>
           <w:p>
@@ -3408,7 +3566,7 @@
               <mc:AlternateContent>
                 <mc:Choice Requires="wps">
                   <w:drawing>
-                    <wp:anchor behindDoc="0" distT="0" distB="0" distL="0" distR="0" simplePos="0" locked="0" layoutInCell="1" allowOverlap="1" relativeHeight="30" wp14:anchorId="09F44FC2">
+                    <wp:anchor behindDoc="0" distT="0" distB="0" distL="0" distR="0" simplePos="0" locked="0" layoutInCell="1" allowOverlap="1" relativeHeight="21" wp14:anchorId="09F44FC2">
                       <wp:simplePos x="0" y="0"/>
                       <wp:positionH relativeFrom="column">
                         <wp:posOffset>102870</wp:posOffset>
@@ -3419,7 +3577,7 @@
                       <wp:extent cx="1888490" cy="213995"/>
                       <wp:effectExtent l="0" t="0" r="0" b="0"/>
                       <wp:wrapNone/>
-                      <wp:docPr id="11" name="Текстове поле 15"/>
+                      <wp:docPr id="13" name="Текстове поле 15"/>
                       <a:graphic xmlns:a="http://schemas.openxmlformats.org/drawingml/2006/main">
                         <a:graphicData uri="http://schemas.microsoft.com/office/word/2010/wordprocessingShape">
                           <wps:wsp>
@@ -3447,7 +3605,7 @@
                               <w:txbxContent>
                                 <w:p>
                                   <w:pPr>
-                                    <w:pStyle w:val="Style50"/>
+                                    <w:pStyle w:val="user3"/>
                                     <w:spacing w:before="0" w:after="160"/>
                                     <w:jc w:val="center"/>
                                     <w:rPr>
@@ -3485,7 +3643,7 @@
                         <w:txbxContent>
                           <w:p>
                             <w:pPr>
-                              <w:pStyle w:val="Style50"/>
+                              <w:pStyle w:val="user3"/>
                               <w:spacing w:before="0" w:after="160"/>
                               <w:jc w:val="center"/>
                               <w:rPr>
@@ -3521,7 +3679,7 @@
                 <w:lang w:val="uk-UA" w:eastAsia="zh-CN" w:bidi="hi-IN"/>
                 <w14:ligatures w14:val="standardContextual"/>
               </w:rPr>
-              <w:t>________________</w:t>
+              <w:t>_________________________________</w:t>
             </w:r>
           </w:p>
           <w:p>
@@ -3530,15 +3688,6 @@
               <w:spacing w:lineRule="auto" w:line="240"/>
               <w:jc w:val="center"/>
               <w:rPr>
-                <w:kern w:val="2"/>
-                <w:sz w:val="18"/>
-                <w:szCs w:val="18"/>
-                <w:lang w:val="ru-RU"/>
-                <w14:ligatures w14:val="standardContextual"/>
-              </w:rPr>
-            </w:pPr>
-            <w:r>
-              <w:rPr>
                 <w:rFonts w:eastAsia="Noto Serif CJK SC" w:cs="Lohit Devanagari"/>
                 <w:kern w:val="2"/>
                 <w:sz w:val="18"/>
@@ -3547,7 +3696,18 @@
                 <w:lang w:val="uk-UA" w:eastAsia="zh-CN" w:bidi="hi-IN"/>
                 <w14:ligatures w14:val="standardContextual"/>
               </w:rPr>
-              <w:t>________________</w:t>
+            </w:pPr>
+            <w:r>
+              <w:rPr>
+                <w:rFonts w:eastAsia="Noto Serif CJK SC" w:cs="Lohit Devanagari"/>
+                <w:kern w:val="2"/>
+                <w:sz w:val="18"/>
+                <w:szCs w:val="18"/>
+                <w:u w:val="single"/>
+                <w:lang w:val="uk-UA" w:eastAsia="zh-CN" w:bidi="hi-IN"/>
+                <w14:ligatures w14:val="standardContextual"/>
+              </w:rPr>
+              <w:t>_________________________________</w:t>
             </w:r>
           </w:p>
           <w:p>
@@ -3565,18 +3725,18 @@
               <mc:AlternateContent>
                 <mc:Choice Requires="wps">
                   <w:drawing>
-                    <wp:anchor behindDoc="0" distT="0" distB="0" distL="0" distR="0" simplePos="0" locked="0" layoutInCell="1" allowOverlap="1" relativeHeight="32" wp14:anchorId="4BF7C35D">
+                    <wp:anchor behindDoc="0" distT="0" distB="0" distL="0" distR="0" simplePos="0" locked="0" layoutInCell="1" allowOverlap="1" relativeHeight="23" wp14:anchorId="4BF7C35D">
                       <wp:simplePos x="0" y="0"/>
                       <wp:positionH relativeFrom="column">
-                        <wp:posOffset>102870</wp:posOffset>
+                        <wp:posOffset>99060</wp:posOffset>
                       </wp:positionH>
                       <wp:positionV relativeFrom="paragraph">
-                        <wp:posOffset>33020</wp:posOffset>
+                        <wp:posOffset>72390</wp:posOffset>
                       </wp:positionV>
                       <wp:extent cx="1905000" cy="213995"/>
                       <wp:effectExtent l="0" t="0" r="0" b="0"/>
                       <wp:wrapNone/>
-                      <wp:docPr id="12" name="Текстове поле 16"/>
+                      <wp:docPr id="14" name="Текстове поле 16"/>
                       <a:graphic xmlns:a="http://schemas.openxmlformats.org/drawingml/2006/main">
                         <a:graphicData uri="http://schemas.microsoft.com/office/word/2010/wordprocessingShape">
                           <wps:wsp>
@@ -3604,7 +3764,7 @@
                               <w:txbxContent>
                                 <w:p>
                                   <w:pPr>
-                                    <w:pStyle w:val="Style50"/>
+                                    <w:pStyle w:val="user3"/>
                                     <w:spacing w:before="0" w:after="160"/>
                                     <w:jc w:val="center"/>
                                     <w:rPr>
@@ -3635,14 +3795,14 @@
                 </mc:Choice>
                 <mc:Fallback>
                   <w:pict>
-                    <v:rect id="shape_0" ID="Текстове поле 16" path="m0,0l-2147483645,0l-2147483645,-2147483646l0,-2147483646xe" stroked="f" o:allowincell="t" style="position:absolute;margin-left:8.1pt;margin-top:2.6pt;width:149.95pt;height:16.8pt;mso-wrap-style:square;v-text-anchor:top" wp14:anchorId="4BF7C35D">
+                    <v:rect id="shape_0" ID="Текстове поле 16" path="m0,0l-2147483645,0l-2147483645,-2147483646l0,-2147483646xe" stroked="f" o:allowincell="t" style="position:absolute;margin-left:7.8pt;margin-top:5.7pt;width:149.95pt;height:16.8pt;mso-wrap-style:square;v-text-anchor:top" wp14:anchorId="4BF7C35D">
                       <v:fill o:detectmouseclick="t" on="false"/>
                       <v:stroke color="#3465a4" weight="9360" joinstyle="round" endcap="flat"/>
                       <v:textbox>
                         <w:txbxContent>
                           <w:p>
                             <w:pPr>
-                              <w:pStyle w:val="Style50"/>
+                              <w:pStyle w:val="user3"/>
                               <w:spacing w:before="0" w:after="160"/>
                               <w:jc w:val="center"/>
                               <w:rPr>
@@ -3696,7 +3856,7 @@
                 <w:lang w:val="ru-RU"/>
                 <w14:ligatures w14:val="standardContextual"/>
               </w:rPr>
-              <w:t>прізвище, ім’я, по батькові або повне найменування*)</w:t>
+              <w:t>прізвище, ім’я, по батькові)</w:t>
             </w:r>
           </w:p>
         </w:tc>
@@ -3851,80 +4011,21 @@
               </w:rPr>
             </w:pPr>
             <w:r>
-              <w:rPr>
-                <w:b/>
-                <w:bCs/>
-                <w:sz w:val="18"/>
-                <w:szCs w:val="18"/>
-                <w:lang w:val="ru-RU"/>
-              </w:rPr>
-              <w:t xml:space="preserve">Призначення платежу: </w:t>
-            </w:r>
-            <w:r>
-              <w:rPr>
-                <w:sz w:val="18"/>
-                <w:szCs w:val="18"/>
-                <w:lang w:val="ru-RU"/>
-              </w:rPr>
-              <w:t>Оплата згідно договору про надання платної освітньої послуги № -   від - .  За навчання П.І.Б студента, ФІОТ Б 507. Без ПДВ.</w:t>
-            </w:r>
-          </w:p>
-        </w:tc>
-        <w:tc>
-          <w:tcPr>
-            <w:tcW w:w="3236" w:type="dxa"/>
-            <w:tcBorders/>
-            <w:shd w:color="auto" w:fill="auto" w:val="clear"/>
-          </w:tcPr>
-          <w:p>
-            <w:pPr>
-              <w:pStyle w:val="Style18"/>
-              <w:spacing w:lineRule="auto" w:line="240"/>
-              <w:jc w:val="center"/>
-              <w:rPr>
-                <w:sz w:val="18"/>
-                <w:szCs w:val="18"/>
-                <w:u w:val="single"/>
-                <w:lang w:val="ru-RU"/>
-              </w:rPr>
-            </w:pPr>
-            <w:r>
-              <w:rPr>
-                <w:sz w:val="18"/>
-                <w:szCs w:val="18"/>
-                <w:u w:val="single"/>
-                <w:lang w:val="ru-RU"/>
-              </w:rPr>
-              <w:t>___________________</w:t>
-            </w:r>
-          </w:p>
-          <w:p>
-            <w:pPr>
-              <w:pStyle w:val="Style18"/>
-              <w:spacing w:lineRule="auto" w:line="240"/>
-              <w:jc w:val="center"/>
-              <w:rPr>
-                <w:sz w:val="14"/>
-                <w:szCs w:val="14"/>
-                <w:lang w:val="ru-RU"/>
-              </w:rPr>
-            </w:pPr>
-            <w:r>
               <mc:AlternateContent>
                 <mc:Choice Requires="wps">
                   <w:drawing>
-                    <wp:anchor behindDoc="0" distT="0" distB="0" distL="0" distR="0" simplePos="0" locked="0" layoutInCell="1" allowOverlap="1" relativeHeight="14" wp14:anchorId="5CF9EB5A">
+                    <wp:anchor behindDoc="0" distT="0" distB="0" distL="0" distR="0" simplePos="0" locked="0" layoutInCell="1" allowOverlap="1" relativeHeight="25" wp14:anchorId="06D2416E">
                       <wp:simplePos x="0" y="0"/>
                       <wp:positionH relativeFrom="column">
-                        <wp:posOffset>41910</wp:posOffset>
+                        <wp:posOffset>2554605</wp:posOffset>
                       </wp:positionH>
                       <wp:positionV relativeFrom="paragraph">
-                        <wp:posOffset>50165</wp:posOffset>
+                        <wp:posOffset>278765</wp:posOffset>
                       </wp:positionV>
-                      <wp:extent cx="1859280" cy="204470"/>
+                      <wp:extent cx="2048510" cy="400050"/>
                       <wp:effectExtent l="0" t="0" r="0" b="0"/>
                       <wp:wrapNone/>
-                      <wp:docPr id="13" name="Текстове поле 7"/>
+                      <wp:docPr id="15" name="Текстове поле 3"/>
                       <a:graphic xmlns:a="http://schemas.openxmlformats.org/drawingml/2006/main">
                         <a:graphicData uri="http://schemas.microsoft.com/office/word/2010/wordprocessingShape">
                           <wps:wsp>
@@ -3932,7 +4033,7 @@
                             <wps:spPr>
                               <a:xfrm>
                                 <a:off x="0" y="0"/>
-                                <a:ext cx="1859400" cy="204480"/>
+                                <a:ext cx="2048400" cy="399960"/>
                               </a:xfrm>
                               <a:prstGeom prst="rect">
                                 <a:avLst/>
@@ -3952,7 +4053,249 @@
                               <w:txbxContent>
                                 <w:p>
                                   <w:pPr>
-                                    <w:pStyle w:val="user5"/>
+                                    <w:pStyle w:val="Style52"/>
+                                    <w:spacing w:lineRule="auto" w:line="288"/>
+                                    <w:jc w:val="center"/>
+                                    <w:rPr>
+                                      <w:sz w:val="16"/>
+                                      <w:szCs w:val="16"/>
+                                    </w:rPr>
+                                  </w:pPr>
+                                  <w:r>
+                                    <w:rPr>
+                                      <w:color w:val="000000"/>
+                                      <w:sz w:val="16"/>
+                                      <w:szCs w:val="16"/>
+                                      <w:lang w:val="en-US"/>
+                                    </w:rPr>
+                                    <w:t>{#customer}{address}{/customer}</w:t>
+                                  </w:r>
+                                </w:p>
+                                <w:p>
+                                  <w:pPr>
+                                    <w:pStyle w:val="Style52"/>
+                                    <w:spacing w:lineRule="auto" w:line="288"/>
+                                    <w:jc w:val="center"/>
+                                    <w:rPr>
+                                      <w:sz w:val="16"/>
+                                      <w:szCs w:val="16"/>
+                                    </w:rPr>
+                                  </w:pPr>
+                                  <w:r>
+                                    <w:rPr>
+                                      <w:color w:val="000000"/>
+                                      <w:sz w:val="16"/>
+                                      <w:szCs w:val="16"/>
+                                    </w:rPr>
+                                  </w:r>
+                                </w:p>
+                                <w:p>
+                                  <w:pPr>
+                                    <w:pStyle w:val="Style52"/>
+                                    <w:spacing w:lineRule="auto" w:line="288" w:before="0" w:after="160"/>
+                                    <w:jc w:val="center"/>
+                                    <w:rPr>
+                                      <w:sz w:val="16"/>
+                                      <w:szCs w:val="16"/>
+                                      <w:lang w:val="en-US"/>
+                                    </w:rPr>
+                                  </w:pPr>
+                                  <w:r>
+                                    <w:rPr>
+                                      <w:color w:val="000000"/>
+                                    </w:rPr>
+                                  </w:r>
+                                </w:p>
+                              </w:txbxContent>
+                            </wps:txbx>
+                            <wps:bodyPr anchor="t">
+                              <a:noAutofit/>
+                            </wps:bodyPr>
+                          </wps:wsp>
+                        </a:graphicData>
+                      </a:graphic>
+                    </wp:anchor>
+                  </w:drawing>
+                </mc:Choice>
+                <mc:Fallback>
+                  <w:pict>
+                    <v:rect id="shape_0" ID="Текстове поле 3" path="m0,0l-2147483645,0l-2147483645,-2147483646l0,-2147483646xe" stroked="f" o:allowincell="t" style="position:absolute;margin-left:201.15pt;margin-top:21.95pt;width:161.25pt;height:31.45pt;mso-wrap-style:square;v-text-anchor:top" wp14:anchorId="06D2416E">
+                      <v:fill o:detectmouseclick="t" on="false"/>
+                      <v:stroke color="#3465a4" weight="9360" joinstyle="round" endcap="flat"/>
+                      <v:textbox>
+                        <w:txbxContent>
+                          <w:p>
+                            <w:pPr>
+                              <w:pStyle w:val="Style52"/>
+                              <w:spacing w:lineRule="auto" w:line="288"/>
+                              <w:jc w:val="center"/>
+                              <w:rPr>
+                                <w:sz w:val="16"/>
+                                <w:szCs w:val="16"/>
+                              </w:rPr>
+                            </w:pPr>
+                            <w:r>
+                              <w:rPr>
+                                <w:color w:val="000000"/>
+                                <w:sz w:val="16"/>
+                                <w:szCs w:val="16"/>
+                                <w:lang w:val="en-US"/>
+                              </w:rPr>
+                              <w:t>{#customer}{address}{/customer}</w:t>
+                            </w:r>
+                          </w:p>
+                          <w:p>
+                            <w:pPr>
+                              <w:pStyle w:val="Style52"/>
+                              <w:spacing w:lineRule="auto" w:line="288"/>
+                              <w:jc w:val="center"/>
+                              <w:rPr>
+                                <w:sz w:val="16"/>
+                                <w:szCs w:val="16"/>
+                              </w:rPr>
+                            </w:pPr>
+                            <w:r>
+                              <w:rPr>
+                                <w:color w:val="000000"/>
+                                <w:sz w:val="16"/>
+                                <w:szCs w:val="16"/>
+                              </w:rPr>
+                            </w:r>
+                          </w:p>
+                          <w:p>
+                            <w:pPr>
+                              <w:pStyle w:val="Style52"/>
+                              <w:spacing w:lineRule="auto" w:line="288" w:before="0" w:after="160"/>
+                              <w:jc w:val="center"/>
+                              <w:rPr>
+                                <w:sz w:val="16"/>
+                                <w:szCs w:val="16"/>
+                                <w:lang w:val="en-US"/>
+                              </w:rPr>
+                            </w:pPr>
+                            <w:r>
+                              <w:rPr>
+                                <w:color w:val="000000"/>
+                              </w:rPr>
+                            </w:r>
+                          </w:p>
+                        </w:txbxContent>
+                      </v:textbox>
+                      <w10:wrap type="none"/>
+                    </v:rect>
+                  </w:pict>
+                </mc:Fallback>
+              </mc:AlternateContent>
+            </w:r>
+            <w:r>
+              <w:rPr>
+                <w:b/>
+                <w:bCs/>
+                <w:sz w:val="18"/>
+                <w:szCs w:val="18"/>
+                <w:lang w:val="ru-RU"/>
+              </w:rPr>
+              <w:t xml:space="preserve">Призначення платежу: </w:t>
+            </w:r>
+            <w:r>
+              <w:rPr>
+                <w:sz w:val="18"/>
+                <w:szCs w:val="18"/>
+                <w:lang w:val="ru-RU"/>
+              </w:rPr>
+              <w:t>Оплата згідно договору про надання платної освітньої послуги № -   від - .  За навчання П.І.Б студента, ФІОТ Б 507. Без ПДВ.</w:t>
+            </w:r>
+          </w:p>
+        </w:tc>
+        <w:tc>
+          <w:tcPr>
+            <w:tcW w:w="3236" w:type="dxa"/>
+            <w:tcBorders/>
+            <w:shd w:color="auto" w:fill="auto" w:val="clear"/>
+          </w:tcPr>
+          <w:p>
+            <w:pPr>
+              <w:pStyle w:val="Style18"/>
+              <w:spacing w:lineRule="auto" w:line="240"/>
+              <w:jc w:val="center"/>
+              <w:rPr>
+                <w:rFonts w:eastAsia="Noto Serif CJK SC" w:cs="Lohit Devanagari"/>
+                <w:kern w:val="2"/>
+                <w:sz w:val="18"/>
+                <w:szCs w:val="18"/>
+                <w:u w:val="single"/>
+                <w:lang w:val="uk-UA" w:eastAsia="zh-CN" w:bidi="hi-IN"/>
+                <w14:ligatures w14:val="standardContextual"/>
+              </w:rPr>
+            </w:pPr>
+            <w:r>
+              <w:rPr>
+                <w:rFonts w:eastAsia="Noto Serif CJK SC" w:cs="Lohit Devanagari"/>
+                <w:kern w:val="2"/>
+                <w:sz w:val="18"/>
+                <w:szCs w:val="18"/>
+                <w:u w:val="single"/>
+                <w:lang w:val="uk-UA" w:eastAsia="zh-CN" w:bidi="hi-IN"/>
+                <w14:ligatures w14:val="standardContextual"/>
+              </w:rPr>
+              <w:t>_________________________________</w:t>
+            </w:r>
+          </w:p>
+          <w:p>
+            <w:pPr>
+              <w:pStyle w:val="Style18"/>
+              <w:spacing w:lineRule="auto" w:line="240"/>
+              <w:jc w:val="center"/>
+              <w:rPr>
+                <w:sz w:val="14"/>
+                <w:szCs w:val="14"/>
+                <w:lang w:val="ru-RU"/>
+              </w:rPr>
+            </w:pPr>
+            <w:r>
+              <mc:AlternateContent>
+                <mc:Choice Requires="wps">
+                  <w:drawing>
+                    <wp:anchor behindDoc="0" distT="0" distB="0" distL="0" distR="0" simplePos="0" locked="0" layoutInCell="1" allowOverlap="1" relativeHeight="27" wp14:anchorId="5CF9EB5A">
+                      <wp:simplePos x="0" y="0"/>
+                      <wp:positionH relativeFrom="column">
+                        <wp:posOffset>-93345</wp:posOffset>
+                      </wp:positionH>
+                      <wp:positionV relativeFrom="paragraph">
+                        <wp:posOffset>50165</wp:posOffset>
+                      </wp:positionV>
+                      <wp:extent cx="2032635" cy="565150"/>
+                      <wp:effectExtent l="0" t="0" r="0" b="0"/>
+                      <wp:wrapNone/>
+                      <wp:docPr id="16" name="Текстове поле 7"/>
+                      <a:graphic xmlns:a="http://schemas.openxmlformats.org/drawingml/2006/main">
+                        <a:graphicData uri="http://schemas.microsoft.com/office/word/2010/wordprocessingShape">
+                          <wps:wsp>
+                            <wps:cNvSpPr/>
+                            <wps:spPr>
+                              <a:xfrm>
+                                <a:off x="0" y="0"/>
+                                <a:ext cx="2032560" cy="565200"/>
+                              </a:xfrm>
+                              <a:prstGeom prst="rect">
+                                <a:avLst/>
+                              </a:prstGeom>
+                              <a:noFill/>
+                              <a:ln w="9525">
+                                <a:noFill/>
+                              </a:ln>
+                            </wps:spPr>
+                            <wps:style>
+                              <a:lnRef idx="0"/>
+                              <a:fillRef idx="0"/>
+                              <a:effectRef idx="0"/>
+                              <a:fontRef idx="minor"/>
+                            </wps:style>
+                            <wps:txbx>
+                              <w:txbxContent>
+                                <w:p>
+                                  <w:pPr>
+                                    <w:pStyle w:val="Style52"/>
                                     <w:spacing w:lineRule="auto" w:line="288"/>
                                     <w:jc w:val="center"/>
                                     <w:rPr>
@@ -3972,7 +4315,7 @@
                                 </w:p>
                                 <w:p>
                                   <w:pPr>
-                                    <w:pStyle w:val="user5"/>
+                                    <w:pStyle w:val="Style52"/>
                                     <w:spacing w:lineRule="auto" w:line="288"/>
                                     <w:jc w:val="center"/>
                                     <w:rPr>
@@ -3990,7 +4333,7 @@
                                 </w:p>
                                 <w:p>
                                   <w:pPr>
-                                    <w:pStyle w:val="user5"/>
+                                    <w:pStyle w:val="Style52"/>
                                     <w:spacing w:before="0" w:after="160"/>
                                     <w:jc w:val="center"/>
                                     <w:rPr>
@@ -4018,14 +4361,14 @@
                 </mc:Choice>
                 <mc:Fallback>
                   <w:pict>
-                    <v:rect id="shape_0" ID="Текстове поле 7" path="m0,0l-2147483645,0l-2147483645,-2147483646l0,-2147483646xe" stroked="f" o:allowincell="t" style="position:absolute;margin-left:3.3pt;margin-top:3.95pt;width:146.35pt;height:16.05pt;mso-wrap-style:square;v-text-anchor:top" wp14:anchorId="5CF9EB5A">
+                    <v:rect id="shape_0" ID="Текстове поле 7" path="m0,0l-2147483645,0l-2147483645,-2147483646l0,-2147483646xe" stroked="f" o:allowincell="t" style="position:absolute;margin-left:-7.35pt;margin-top:3.95pt;width:160pt;height:44.45pt;mso-wrap-style:square;v-text-anchor:top" wp14:anchorId="5CF9EB5A">
                       <v:fill o:detectmouseclick="t" on="false"/>
                       <v:stroke color="#3465a4" weight="9360" joinstyle="round" endcap="flat"/>
                       <v:textbox>
                         <w:txbxContent>
                           <w:p>
                             <w:pPr>
-                              <w:pStyle w:val="user5"/>
+                              <w:pStyle w:val="Style52"/>
                               <w:spacing w:lineRule="auto" w:line="288"/>
                               <w:jc w:val="center"/>
                               <w:rPr>
@@ -4045,7 +4388,7 @@
                           </w:p>
                           <w:p>
                             <w:pPr>
-                              <w:pStyle w:val="user5"/>
+                              <w:pStyle w:val="Style52"/>
                               <w:spacing w:lineRule="auto" w:line="288"/>
                               <w:jc w:val="center"/>
                               <w:rPr>
@@ -4063,7 +4406,7 @@
                           </w:p>
                           <w:p>
                             <w:pPr>
-                              <w:pStyle w:val="user5"/>
+                              <w:pStyle w:val="Style52"/>
                               <w:spacing w:before="0" w:after="160"/>
                               <w:jc w:val="center"/>
                               <w:rPr>
@@ -4098,23 +4441,59 @@
           <w:p>
             <w:pPr>
               <w:pStyle w:val="Style18"/>
-              <w:spacing w:lineRule="auto" w:line="240"/>
+              <w:spacing w:lineRule="auto" w:line="276"/>
               <w:jc w:val="center"/>
-              <w:rPr>
+              <w:rPr/>
+            </w:pPr>
+            <w:r>
+              <w:rPr>
+                <w:rFonts w:eastAsia="Noto Serif CJK SC" w:cs="Lohit Devanagari"/>
+                <w:kern w:val="2"/>
                 <w:sz w:val="18"/>
                 <w:szCs w:val="18"/>
                 <w:u w:val="single"/>
-                <w:lang w:val="ru-RU"/>
-              </w:rPr>
+                <w:lang w:val="uk-UA" w:eastAsia="zh-CN" w:bidi="hi-IN"/>
+                <w14:ligatures w14:val="standardContextual"/>
+              </w:rPr>
+              <w:t>_________________________________</w:t>
+            </w:r>
+          </w:p>
+          <w:p>
+            <w:pPr>
+              <w:pStyle w:val="Style18"/>
+              <w:spacing w:lineRule="auto" w:line="276"/>
+              <w:jc w:val="center"/>
+              <w:rPr/>
             </w:pPr>
             <w:r>
               <w:rPr>
                 <w:sz w:val="18"/>
                 <w:szCs w:val="18"/>
+              </w:rPr>
+              <w:t>_________________________________</w:t>
+            </w:r>
+          </w:p>
+          <w:p>
+            <w:pPr>
+              <w:pStyle w:val="Style18"/>
+              <w:spacing w:lineRule="auto" w:line="276"/>
+              <w:jc w:val="center"/>
+              <w:rPr>
+                <w:sz w:val="18"/>
+                <w:szCs w:val="18"/>
+              </w:rPr>
+            </w:pPr>
+            <w:r>
+              <w:rPr>
+                <w:rFonts w:eastAsia="Noto Serif CJK SC" w:cs="Lohit Devanagari"/>
+                <w:kern w:val="2"/>
+                <w:sz w:val="18"/>
+                <w:szCs w:val="18"/>
                 <w:u w:val="single"/>
-                <w:lang w:val="ru-RU"/>
-              </w:rPr>
-              <w:t>__________________.</w:t>
+                <w:lang w:val="uk-UA" w:eastAsia="zh-CN" w:bidi="hi-IN"/>
+                <w14:ligatures w14:val="standardContextual"/>
+              </w:rPr>
+              <w:t>_________________________________</w:t>
             </w:r>
           </w:p>
           <w:p>
@@ -4132,10 +4511,10 @@
               <mc:AlternateContent>
                 <mc:Choice Requires="wps">
                   <w:drawing>
-                    <wp:anchor behindDoc="0" distT="0" distB="0" distL="0" distR="0" simplePos="0" locked="0" layoutInCell="1" allowOverlap="1" relativeHeight="16" wp14:anchorId="13BCAAB6">
+                    <wp:anchor behindDoc="0" distT="0" distB="0" distL="0" distR="0" simplePos="0" locked="0" layoutInCell="1" allowOverlap="1" relativeHeight="29" wp14:anchorId="13BCAAB6">
                       <wp:simplePos x="0" y="0"/>
                       <wp:positionH relativeFrom="column">
-                        <wp:posOffset>41910</wp:posOffset>
+                        <wp:posOffset>43180</wp:posOffset>
                       </wp:positionH>
                       <wp:positionV relativeFrom="paragraph">
                         <wp:posOffset>35560</wp:posOffset>
@@ -4143,7 +4522,7 @@
                       <wp:extent cx="1764030" cy="213995"/>
                       <wp:effectExtent l="0" t="0" r="0" b="0"/>
                       <wp:wrapNone/>
-                      <wp:docPr id="14" name="Текстове поле 8"/>
+                      <wp:docPr id="17" name="Текстове поле 8"/>
                       <a:graphic xmlns:a="http://schemas.openxmlformats.org/drawingml/2006/main">
                         <a:graphicData uri="http://schemas.microsoft.com/office/word/2010/wordprocessingShape">
                           <wps:wsp>
@@ -4171,7 +4550,7 @@
                               <w:txbxContent>
                                 <w:p>
                                   <w:pPr>
-                                    <w:pStyle w:val="user5"/>
+                                    <w:pStyle w:val="Style52"/>
                                     <w:spacing w:before="0" w:after="160"/>
                                     <w:jc w:val="center"/>
                                     <w:rPr>
@@ -4202,14 +4581,14 @@
                 </mc:Choice>
                 <mc:Fallback>
                   <w:pict>
-                    <v:rect id="shape_0" ID="Текстове поле 8" path="m0,0l-2147483645,0l-2147483645,-2147483646l0,-2147483646xe" stroked="f" o:allowincell="t" style="position:absolute;margin-left:3.3pt;margin-top:2.8pt;width:138.85pt;height:16.8pt;mso-wrap-style:square;v-text-anchor:top" wp14:anchorId="13BCAAB6">
+                    <v:rect id="shape_0" ID="Текстове поле 8" path="m0,0l-2147483645,0l-2147483645,-2147483646l0,-2147483646xe" stroked="f" o:allowincell="t" style="position:absolute;margin-left:3.4pt;margin-top:2.8pt;width:138.85pt;height:16.8pt;mso-wrap-style:square;v-text-anchor:top" wp14:anchorId="13BCAAB6">
                       <v:fill o:detectmouseclick="t" on="false"/>
                       <v:stroke color="#3465a4" weight="9360" joinstyle="round" endcap="flat"/>
                       <v:textbox>
                         <w:txbxContent>
                           <w:p>
                             <w:pPr>
-                              <w:pStyle w:val="user5"/>
+                              <w:pStyle w:val="Style52"/>
                               <w:spacing w:before="0" w:after="160"/>
                               <w:jc w:val="center"/>
                               <w:rPr>
@@ -4258,23 +4637,27 @@
               <w:spacing w:lineRule="auto" w:line="240"/>
               <w:jc w:val="center"/>
               <w:rPr>
-                <w:rFonts w:eastAsia="Times New Roman"/>
+                <w:rFonts w:eastAsia="Noto Serif CJK SC" w:cs="Lohit Devanagari"/>
+                <w:kern w:val="2"/>
+                <w:sz w:val="18"/>
+                <w:szCs w:val="18"/>
+                <w:u w:val="single"/>
+                <w:lang w:val="uk-UA" w:eastAsia="zh-CN" w:bidi="hi-IN"/>
+                <w14:ligatures w14:val="standardContextual"/>
+              </w:rPr>
+            </w:pPr>
+            <w:r>
+              <w:rPr>
+                <w:rFonts w:eastAsia="Noto Serif CJK SC" w:cs="Lohit Devanagari"/>
                 <w:bCs/>
-                <w:sz w:val="18"/>
-                <w:szCs w:val="18"/>
-                <w:lang w:val="ru-RU"/>
-              </w:rPr>
-            </w:pPr>
-            <w:r>
-              <w:rPr>
-                <w:rFonts w:eastAsia="Times New Roman"/>
-                <w:bCs/>
+                <w:kern w:val="2"/>
                 <w:sz w:val="18"/>
                 <w:szCs w:val="18"/>
                 <w:u w:val="single"/>
-                <w:lang w:val="ru-RU"/>
-              </w:rPr>
-              <w:t>__________________</w:t>
+                <w:lang w:val="uk-UA" w:eastAsia="zh-CN" w:bidi="hi-IN"/>
+                <w14:ligatures w14:val="standardContextual"/>
+              </w:rPr>
+              <w:t>_________________________________</w:t>
             </w:r>
           </w:p>
           <w:p>
@@ -4289,189 +4672,60 @@
               </w:rPr>
             </w:pPr>
             <w:r>
-              <mc:AlternateContent>
-                <mc:Choice Requires="wps">
-                  <w:drawing>
-                    <wp:anchor behindDoc="0" distT="0" distB="0" distL="0" distR="0" simplePos="0" locked="0" layoutInCell="1" allowOverlap="1" relativeHeight="18" wp14:anchorId="06D2416E">
-                      <wp:simplePos x="0" y="0"/>
-                      <wp:positionH relativeFrom="column">
-                        <wp:posOffset>165735</wp:posOffset>
-                      </wp:positionH>
-                      <wp:positionV relativeFrom="paragraph">
-                        <wp:posOffset>30480</wp:posOffset>
-                      </wp:positionV>
-                      <wp:extent cx="1671955" cy="358140"/>
-                      <wp:effectExtent l="0" t="0" r="0" b="0"/>
-                      <wp:wrapNone/>
-                      <wp:docPr id="15" name="Текстове поле 9"/>
-                      <a:graphic xmlns:a="http://schemas.openxmlformats.org/drawingml/2006/main">
-                        <a:graphicData uri="http://schemas.microsoft.com/office/word/2010/wordprocessingShape">
-                          <wps:wsp>
-                            <wps:cNvSpPr/>
-                            <wps:spPr>
-                              <a:xfrm>
-                                <a:off x="0" y="0"/>
-                                <a:ext cx="1671840" cy="358200"/>
-                              </a:xfrm>
-                              <a:prstGeom prst="rect">
-                                <a:avLst/>
-                              </a:prstGeom>
-                              <a:noFill/>
-                              <a:ln w="9525">
-                                <a:noFill/>
-                              </a:ln>
-                            </wps:spPr>
-                            <wps:style>
-                              <a:lnRef idx="0"/>
-                              <a:fillRef idx="0"/>
-                              <a:effectRef idx="0"/>
-                              <a:fontRef idx="minor"/>
-                            </wps:style>
-                            <wps:txbx>
-                              <w:txbxContent>
-                                <w:p>
-                                  <w:pPr>
-                                    <w:pStyle w:val="user5"/>
-                                    <w:spacing w:lineRule="auto" w:line="288"/>
-                                    <w:jc w:val="center"/>
-                                    <w:rPr>
-                                      <w:sz w:val="16"/>
-                                      <w:szCs w:val="16"/>
-                                    </w:rPr>
-                                  </w:pPr>
-                                  <w:r>
-                                    <w:rPr>
-                                      <w:color w:val="000000"/>
-                                      <w:sz w:val="16"/>
-                                      <w:szCs w:val="16"/>
-                                      <w:lang w:val="en-US"/>
-                                    </w:rPr>
-                                    <w:t>{#customer}{address}{/customer}</w:t>
-                                  </w:r>
-                                </w:p>
-                                <w:p>
-                                  <w:pPr>
-                                    <w:pStyle w:val="user5"/>
-                                    <w:spacing w:lineRule="auto" w:line="288"/>
-                                    <w:jc w:val="center"/>
-                                    <w:rPr>
-                                      <w:sz w:val="16"/>
-                                      <w:szCs w:val="16"/>
-                                    </w:rPr>
-                                  </w:pPr>
-                                  <w:r>
-                                    <w:rPr>
-                                      <w:color w:val="000000"/>
-                                      <w:sz w:val="16"/>
-                                      <w:szCs w:val="16"/>
-                                    </w:rPr>
-                                  </w:r>
-                                </w:p>
-                                <w:p>
-                                  <w:pPr>
-                                    <w:pStyle w:val="user5"/>
-                                    <w:spacing w:lineRule="auto" w:line="288" w:before="0" w:after="160"/>
-                                    <w:jc w:val="center"/>
-                                    <w:rPr>
-                                      <w:sz w:val="16"/>
-                                      <w:szCs w:val="16"/>
-                                      <w:lang w:val="en-US"/>
-                                    </w:rPr>
-                                  </w:pPr>
-                                  <w:r>
-                                    <w:rPr>
-                                      <w:color w:val="000000"/>
-                                    </w:rPr>
-                                  </w:r>
-                                </w:p>
-                              </w:txbxContent>
-                            </wps:txbx>
-                            <wps:bodyPr anchor="t">
-                              <a:noAutofit/>
-                            </wps:bodyPr>
-                          </wps:wsp>
-                        </a:graphicData>
-                      </a:graphic>
-                    </wp:anchor>
-                  </w:drawing>
-                </mc:Choice>
-                <mc:Fallback>
-                  <w:pict>
-                    <v:rect id="shape_0" ID="Текстове поле 9" path="m0,0l-2147483645,0l-2147483645,-2147483646l0,-2147483646xe" stroked="f" o:allowincell="t" style="position:absolute;margin-left:13.05pt;margin-top:2.4pt;width:131.6pt;height:28.15pt;mso-wrap-style:square;v-text-anchor:top" wp14:anchorId="06D2416E">
-                      <v:fill o:detectmouseclick="t" on="false"/>
-                      <v:stroke color="#3465a4" weight="9360" joinstyle="round" endcap="flat"/>
-                      <v:textbox>
-                        <w:txbxContent>
-                          <w:p>
-                            <w:pPr>
-                              <w:pStyle w:val="user5"/>
-                              <w:spacing w:lineRule="auto" w:line="288"/>
-                              <w:jc w:val="center"/>
-                              <w:rPr>
-                                <w:sz w:val="16"/>
-                                <w:szCs w:val="16"/>
-                              </w:rPr>
-                            </w:pPr>
-                            <w:r>
-                              <w:rPr>
-                                <w:color w:val="000000"/>
-                                <w:sz w:val="16"/>
-                                <w:szCs w:val="16"/>
-                                <w:lang w:val="en-US"/>
-                              </w:rPr>
-                              <w:t>{#customer}{address}{/customer}</w:t>
-                            </w:r>
-                          </w:p>
-                          <w:p>
-                            <w:pPr>
-                              <w:pStyle w:val="user5"/>
-                              <w:spacing w:lineRule="auto" w:line="288"/>
-                              <w:jc w:val="center"/>
-                              <w:rPr>
-                                <w:sz w:val="16"/>
-                                <w:szCs w:val="16"/>
-                              </w:rPr>
-                            </w:pPr>
-                            <w:r>
-                              <w:rPr>
-                                <w:color w:val="000000"/>
-                                <w:sz w:val="16"/>
-                                <w:szCs w:val="16"/>
-                              </w:rPr>
-                            </w:r>
-                          </w:p>
-                          <w:p>
-                            <w:pPr>
-                              <w:pStyle w:val="user5"/>
-                              <w:spacing w:lineRule="auto" w:line="288" w:before="0" w:after="160"/>
-                              <w:jc w:val="center"/>
-                              <w:rPr>
-                                <w:sz w:val="16"/>
-                                <w:szCs w:val="16"/>
-                                <w:lang w:val="en-US"/>
-                              </w:rPr>
-                            </w:pPr>
-                            <w:r>
-                              <w:rPr>
-                                <w:color w:val="000000"/>
-                              </w:rPr>
-                            </w:r>
-                          </w:p>
-                        </w:txbxContent>
-                      </v:textbox>
-                      <w10:wrap type="none"/>
-                    </v:rect>
-                  </w:pict>
-                </mc:Fallback>
-              </mc:AlternateContent>
-            </w:r>
-            <w:r>
               <w:rPr>
                 <w:sz w:val="12"/>
                 <w:szCs w:val="12"/>
                 <w:lang w:val="ru-RU"/>
               </w:rPr>
               <w:t>(РНОКПП )</w:t>
+            </w:r>
+          </w:p>
+          <w:p>
+            <w:pPr>
+              <w:pStyle w:val="Style18"/>
+              <w:spacing w:lineRule="auto" w:line="276"/>
+              <w:jc w:val="center"/>
+              <w:rPr/>
+            </w:pPr>
+            <w:r>
+              <w:rPr>
+                <w:rFonts w:eastAsia="Noto Serif CJK SC" w:cs="Lohit Devanagari"/>
+                <w:kern w:val="2"/>
+                <w:sz w:val="18"/>
+                <w:szCs w:val="18"/>
+                <w:u w:val="single"/>
+                <w:lang w:val="uk-UA" w:eastAsia="zh-CN" w:bidi="hi-IN"/>
+                <w14:ligatures w14:val="standardContextual"/>
+              </w:rPr>
+              <w:t>_________________________________</w:t>
+            </w:r>
+          </w:p>
+          <w:p>
+            <w:pPr>
+              <w:pStyle w:val="Style18"/>
+              <w:spacing w:lineRule="auto" w:line="276"/>
+              <w:jc w:val="center"/>
+              <w:rPr>
+                <w:rFonts w:eastAsia="Noto Serif CJK SC" w:cs="Lohit Devanagari"/>
+                <w:kern w:val="2"/>
+                <w:sz w:val="18"/>
+                <w:szCs w:val="18"/>
+                <w:u w:val="single"/>
+                <w:lang w:val="uk-UA" w:eastAsia="zh-CN" w:bidi="hi-IN"/>
+                <w14:ligatures w14:val="standardContextual"/>
+              </w:rPr>
+            </w:pPr>
+            <w:r>
+              <w:rPr>
+                <w:rFonts w:eastAsia="Noto Serif CJK SC" w:cs="Lohit Devanagari"/>
+                <w:kern w:val="2"/>
+                <w:sz w:val="18"/>
+                <w:szCs w:val="18"/>
+                <w:u w:val="single"/>
+                <w:lang w:val="uk-UA" w:eastAsia="zh-CN" w:bidi="hi-IN"/>
+                <w14:ligatures w14:val="standardContextual"/>
+              </w:rPr>
+              <w:t>_________________________________</w:t>
             </w:r>
           </w:p>
           <w:p>
@@ -4480,68 +4734,24 @@
               <w:spacing w:lineRule="auto" w:line="240"/>
               <w:jc w:val="center"/>
               <w:rPr>
-                <w:sz w:val="18"/>
-                <w:szCs w:val="18"/>
-                <w:u w:val="single"/>
+                <w:sz w:val="14"/>
+                <w:szCs w:val="14"/>
                 <w:lang w:val="ru-RU"/>
               </w:rPr>
             </w:pPr>
             <w:r>
               <w:rPr>
-                <w:sz w:val="18"/>
-                <w:szCs w:val="18"/>
-                <w:u w:val="single"/>
+                <w:sz w:val="12"/>
+                <w:szCs w:val="12"/>
                 <w:lang w:val="ru-RU"/>
               </w:rPr>
-              <w:t>____________________</w:t>
+              <w:t>(місце проживання (реєстрації) )</w:t>
             </w:r>
           </w:p>
           <w:p>
             <w:pPr>
               <w:pStyle w:val="Style18"/>
               <w:spacing w:lineRule="auto" w:line="240"/>
-              <w:jc w:val="center"/>
-              <w:rPr>
-                <w:sz w:val="18"/>
-                <w:szCs w:val="18"/>
-                <w:u w:val="single"/>
-                <w:lang w:val="ru-RU"/>
-              </w:rPr>
-            </w:pPr>
-            <w:r>
-              <w:rPr>
-                <w:sz w:val="18"/>
-                <w:szCs w:val="18"/>
-                <w:u w:val="single"/>
-                <w:lang w:val="ru-RU"/>
-              </w:rPr>
-              <w:t>_________________</w:t>
-            </w:r>
-          </w:p>
-          <w:p>
-            <w:pPr>
-              <w:pStyle w:val="Style18"/>
-              <w:spacing w:lineRule="auto" w:line="240"/>
-              <w:jc w:val="center"/>
-              <w:rPr>
-                <w:sz w:val="14"/>
-                <w:szCs w:val="14"/>
-                <w:lang w:val="ru-RU"/>
-              </w:rPr>
-            </w:pPr>
-            <w:r>
-              <w:rPr>
-                <w:sz w:val="12"/>
-                <w:szCs w:val="12"/>
-                <w:lang w:val="ru-RU"/>
-              </w:rPr>
-              <w:t>(місце проживання (реєстрації) )</w:t>
-            </w:r>
-          </w:p>
-          <w:p>
-            <w:pPr>
-              <w:pStyle w:val="Style18"/>
-              <w:spacing w:lineRule="auto" w:line="240"/>
               <w:rPr>
                 <w:sz w:val="18"/>
                 <w:szCs w:val="18"/>
@@ -4557,18 +4767,18 @@
               <mc:AlternateContent>
                 <mc:Choice Requires="wps">
                   <w:drawing>
-                    <wp:anchor behindDoc="0" distT="0" distB="0" distL="0" distR="0" simplePos="0" locked="0" layoutInCell="1" allowOverlap="1" relativeHeight="20" wp14:anchorId="2189E3AC">
+                    <wp:anchor behindDoc="0" distT="0" distB="0" distL="0" distR="0" simplePos="0" locked="0" layoutInCell="1" allowOverlap="1" relativeHeight="31" wp14:anchorId="2189E3AC">
                       <wp:simplePos x="0" y="0"/>
                       <wp:positionH relativeFrom="column">
                         <wp:posOffset>72390</wp:posOffset>
                       </wp:positionH>
                       <wp:positionV relativeFrom="paragraph">
-                        <wp:posOffset>128905</wp:posOffset>
+                        <wp:posOffset>82550</wp:posOffset>
                       </wp:positionV>
                       <wp:extent cx="1871980" cy="213995"/>
                       <wp:effectExtent l="0" t="0" r="0" b="0"/>
                       <wp:wrapNone/>
-                      <wp:docPr id="16" name="Текстове поле 10"/>
+                      <wp:docPr id="18" name="Текстове поле 10"/>
                       <a:graphic xmlns:a="http://schemas.openxmlformats.org/drawingml/2006/main">
                         <a:graphicData uri="http://schemas.microsoft.com/office/word/2010/wordprocessingShape">
                           <wps:wsp>
@@ -4596,7 +4806,7 @@
                               <w:txbxContent>
                                 <w:p>
                                   <w:pPr>
-                                    <w:pStyle w:val="user5"/>
+                                    <w:pStyle w:val="Style52"/>
                                     <w:spacing w:before="0" w:after="160"/>
                                     <w:jc w:val="center"/>
                                     <w:rPr>
@@ -4627,14 +4837,14 @@
                 </mc:Choice>
                 <mc:Fallback>
                   <w:pict>
-                    <v:rect id="shape_0" ID="Текстове поле 10" path="m0,0l-2147483645,0l-2147483645,-2147483646l0,-2147483646xe" stroked="f" o:allowincell="t" style="position:absolute;margin-left:5.7pt;margin-top:10.15pt;width:147.35pt;height:16.8pt;mso-wrap-style:square;v-text-anchor:top" wp14:anchorId="2189E3AC">
+                    <v:rect id="shape_0" ID="Текстове поле 10" path="m0,0l-2147483645,0l-2147483645,-2147483646l0,-2147483646xe" stroked="f" o:allowincell="t" style="position:absolute;margin-left:5.7pt;margin-top:6.5pt;width:147.35pt;height:16.8pt;mso-wrap-style:square;v-text-anchor:top" wp14:anchorId="2189E3AC">
                       <v:fill o:detectmouseclick="t" on="false"/>
                       <v:stroke color="#3465a4" weight="9360" joinstyle="round" endcap="flat"/>
                       <v:textbox>
                         <w:txbxContent>
                           <w:p>
                             <w:pPr>
-                              <w:pStyle w:val="user5"/>
+                              <w:pStyle w:val="Style52"/>
                               <w:spacing w:before="0" w:after="160"/>
                               <w:jc w:val="center"/>
                               <w:rPr>
@@ -4674,20 +4884,26 @@
               <w:spacing w:lineRule="auto" w:line="240"/>
               <w:jc w:val="center"/>
               <w:rPr>
+                <w:rFonts w:eastAsia="Noto Serif CJK SC" w:cs="Lohit Devanagari"/>
+                <w:kern w:val="2"/>
                 <w:sz w:val="18"/>
                 <w:szCs w:val="18"/>
                 <w:u w:val="single"/>
-                <w:lang w:val="ru-RU"/>
+                <w:lang w:val="uk-UA" w:eastAsia="zh-CN" w:bidi="hi-IN"/>
+                <w14:ligatures w14:val="standardContextual"/>
               </w:rPr>
             </w:pPr>
             <w:r>
               <w:rPr>
+                <w:rFonts w:eastAsia="Noto Serif CJK SC" w:cs="Lohit Devanagari"/>
+                <w:kern w:val="2"/>
                 <w:sz w:val="18"/>
                 <w:szCs w:val="18"/>
                 <w:u w:val="single"/>
-                <w:lang w:val="ru-RU"/>
-              </w:rPr>
-              <w:t>___________________</w:t>
+                <w:lang w:val="uk-UA" w:eastAsia="zh-CN" w:bidi="hi-IN"/>
+                <w14:ligatures w14:val="standardContextual"/>
+              </w:rPr>
+              <w:t>_________________________________</w:t>
             </w:r>
           </w:p>
           <w:p>
@@ -4705,18 +4921,18 @@
               <mc:AlternateContent>
                 <mc:Choice Requires="wps">
                   <w:drawing>
-                    <wp:anchor behindDoc="0" distT="0" distB="5080" distL="0" distR="0" simplePos="0" locked="0" layoutInCell="1" allowOverlap="1" relativeHeight="34" wp14:anchorId="7E204A2B">
+                    <wp:anchor behindDoc="0" distT="0" distB="4445" distL="0" distR="0" simplePos="0" locked="0" layoutInCell="1" allowOverlap="1" relativeHeight="33" wp14:anchorId="7E204A2B">
                       <wp:simplePos x="0" y="0"/>
                       <wp:positionH relativeFrom="column">
-                        <wp:posOffset>98425</wp:posOffset>
+                        <wp:posOffset>-24765</wp:posOffset>
                       </wp:positionH>
                       <wp:positionV relativeFrom="paragraph">
                         <wp:posOffset>54610</wp:posOffset>
                       </wp:positionV>
-                      <wp:extent cx="1957705" cy="210820"/>
+                      <wp:extent cx="2080895" cy="532765"/>
                       <wp:effectExtent l="0" t="0" r="0" b="5080"/>
                       <wp:wrapNone/>
-                      <wp:docPr id="17" name="Текстове поле 17"/>
+                      <wp:docPr id="19" name="Текстове поле 17"/>
                       <a:graphic xmlns:a="http://schemas.openxmlformats.org/drawingml/2006/main">
                         <a:graphicData uri="http://schemas.microsoft.com/office/word/2010/wordprocessingShape">
                           <wps:wsp>
@@ -4724,7 +4940,7 @@
                             <wps:spPr>
                               <a:xfrm>
                                 <a:off x="0" y="0"/>
-                                <a:ext cx="1957680" cy="210960"/>
+                                <a:ext cx="2080800" cy="532800"/>
                               </a:xfrm>
                               <a:prstGeom prst="rect">
                                 <a:avLst/>
@@ -4744,7 +4960,7 @@
                               <w:txbxContent>
                                 <w:p>
                                   <w:pPr>
-                                    <w:pStyle w:val="Style50"/>
+                                    <w:pStyle w:val="user3"/>
                                     <w:spacing w:lineRule="auto" w:line="288"/>
                                     <w:jc w:val="center"/>
                                     <w:rPr>
@@ -4765,7 +4981,7 @@
                                 </w:p>
                                 <w:p>
                                   <w:pPr>
-                                    <w:pStyle w:val="Style50"/>
+                                    <w:pStyle w:val="user3"/>
                                     <w:spacing w:lineRule="auto" w:line="288"/>
                                     <w:jc w:val="center"/>
                                     <w:rPr>
@@ -4785,7 +5001,7 @@
                                 </w:p>
                                 <w:p>
                                   <w:pPr>
-                                    <w:pStyle w:val="Style50"/>
+                                    <w:pStyle w:val="user3"/>
                                     <w:spacing w:lineRule="auto" w:line="288"/>
                                     <w:jc w:val="center"/>
                                     <w:rPr>
@@ -4803,7 +5019,7 @@
                                 </w:p>
                                 <w:p>
                                   <w:pPr>
-                                    <w:pStyle w:val="Style50"/>
+                                    <w:pStyle w:val="user3"/>
                                     <w:spacing w:lineRule="auto" w:line="288"/>
                                     <w:jc w:val="center"/>
                                     <w:rPr>
@@ -4823,7 +5039,7 @@
                                 </w:p>
                                 <w:p>
                                   <w:pPr>
-                                    <w:pStyle w:val="Style50"/>
+                                    <w:pStyle w:val="user3"/>
                                     <w:spacing w:lineRule="auto" w:line="360" w:before="0" w:after="160"/>
                                     <w:jc w:val="center"/>
                                     <w:rPr>
@@ -4850,14 +5066,14 @@
                 </mc:Choice>
                 <mc:Fallback>
                   <w:pict>
-                    <v:rect id="shape_0" ID="Текстове поле 17" path="m0,0l-2147483645,0l-2147483645,-2147483646l0,-2147483646xe" stroked="f" o:allowincell="t" style="position:absolute;margin-left:7.75pt;margin-top:4.3pt;width:154.1pt;height:16.55pt;mso-wrap-style:square;v-text-anchor:top" wp14:anchorId="7E204A2B">
+                    <v:rect id="shape_0" ID="Текстове поле 17" path="m0,0l-2147483645,0l-2147483645,-2147483646l0,-2147483646xe" stroked="f" o:allowincell="t" style="position:absolute;margin-left:-1.95pt;margin-top:4.3pt;width:163.8pt;height:41.9pt;mso-wrap-style:square;v-text-anchor:top" wp14:anchorId="7E204A2B">
                       <v:fill o:detectmouseclick="t" on="false"/>
                       <v:stroke color="#3465a4" weight="9360" joinstyle="round" endcap="flat"/>
                       <v:textbox>
                         <w:txbxContent>
                           <w:p>
                             <w:pPr>
-                              <w:pStyle w:val="Style50"/>
+                              <w:pStyle w:val="user3"/>
                               <w:spacing w:lineRule="auto" w:line="288"/>
                               <w:jc w:val="center"/>
                               <w:rPr>
@@ -4878,7 +5094,7 @@
                           </w:p>
                           <w:p>
                             <w:pPr>
-                              <w:pStyle w:val="Style50"/>
+                              <w:pStyle w:val="user3"/>
                               <w:spacing w:lineRule="auto" w:line="288"/>
                               <w:jc w:val="center"/>
                               <w:rPr>
@@ -4898,7 +5114,7 @@
                           </w:p>
                           <w:p>
                             <w:pPr>
-                              <w:pStyle w:val="Style50"/>
+                              <w:pStyle w:val="user3"/>
                               <w:spacing w:lineRule="auto" w:line="288"/>
                               <w:jc w:val="center"/>
                               <w:rPr>
@@ -4916,7 +5132,7 @@
                           </w:p>
                           <w:p>
                             <w:pPr>
-                              <w:pStyle w:val="Style50"/>
+                              <w:pStyle w:val="user3"/>
                               <w:spacing w:lineRule="auto" w:line="288"/>
                               <w:jc w:val="center"/>
                               <w:rPr>
@@ -4936,7 +5152,7 @@
                           </w:p>
                           <w:p>
                             <w:pPr>
-                              <w:pStyle w:val="Style50"/>
+                              <w:pStyle w:val="user3"/>
                               <w:spacing w:lineRule="auto" w:line="360" w:before="0" w:after="160"/>
                               <w:jc w:val="center"/>
                               <w:rPr>
@@ -4970,23 +5186,59 @@
           <w:p>
             <w:pPr>
               <w:pStyle w:val="Style18"/>
-              <w:spacing w:lineRule="auto" w:line="240"/>
+              <w:spacing w:lineRule="auto" w:line="276"/>
               <w:jc w:val="center"/>
-              <w:rPr>
+              <w:rPr/>
+            </w:pPr>
+            <w:r>
+              <w:rPr>
+                <w:rFonts w:eastAsia="Noto Serif CJK SC" w:cs="Lohit Devanagari"/>
+                <w:kern w:val="2"/>
                 <w:sz w:val="18"/>
                 <w:szCs w:val="18"/>
                 <w:u w:val="single"/>
-                <w:lang w:val="ru-RU"/>
-              </w:rPr>
+                <w:lang w:val="uk-UA" w:eastAsia="zh-CN" w:bidi="hi-IN"/>
+                <w14:ligatures w14:val="standardContextual"/>
+              </w:rPr>
+              <w:t>_________________________________</w:t>
+            </w:r>
+          </w:p>
+          <w:p>
+            <w:pPr>
+              <w:pStyle w:val="Style18"/>
+              <w:spacing w:lineRule="auto" w:line="276"/>
+              <w:jc w:val="center"/>
+              <w:rPr/>
             </w:pPr>
             <w:r>
               <w:rPr>
                 <w:sz w:val="18"/>
                 <w:szCs w:val="18"/>
+              </w:rPr>
+              <w:t>_________________________________</w:t>
+            </w:r>
+          </w:p>
+          <w:p>
+            <w:pPr>
+              <w:pStyle w:val="Style18"/>
+              <w:spacing w:lineRule="auto" w:line="276"/>
+              <w:jc w:val="center"/>
+              <w:rPr>
+                <w:sz w:val="18"/>
+                <w:szCs w:val="18"/>
+              </w:rPr>
+            </w:pPr>
+            <w:r>
+              <w:rPr>
+                <w:rFonts w:eastAsia="Noto Serif CJK SC" w:cs="Lohit Devanagari"/>
+                <w:kern w:val="2"/>
+                <w:sz w:val="18"/>
+                <w:szCs w:val="18"/>
                 <w:u w:val="single"/>
-                <w:lang w:val="ru-RU"/>
-              </w:rPr>
-              <w:t>_________________</w:t>
+                <w:lang w:val="uk-UA" w:eastAsia="zh-CN" w:bidi="hi-IN"/>
+                <w14:ligatures w14:val="standardContextual"/>
+              </w:rPr>
+              <w:t>_________________________________</w:t>
             </w:r>
           </w:p>
           <w:p>
@@ -5004,18 +5256,18 @@
               <mc:AlternateContent>
                 <mc:Choice Requires="wps">
                   <w:drawing>
-                    <wp:anchor behindDoc="0" distT="0" distB="0" distL="0" distR="0" simplePos="0" locked="0" layoutInCell="1" allowOverlap="1" relativeHeight="36" wp14:anchorId="39D3C56B">
+                    <wp:anchor behindDoc="0" distT="0" distB="0" distL="0" distR="0" simplePos="0" locked="0" layoutInCell="1" allowOverlap="1" relativeHeight="35" wp14:anchorId="39D3C56B">
                       <wp:simplePos x="0" y="0"/>
                       <wp:positionH relativeFrom="column">
-                        <wp:posOffset>103505</wp:posOffset>
+                        <wp:posOffset>98425</wp:posOffset>
                       </wp:positionH>
                       <wp:positionV relativeFrom="paragraph">
-                        <wp:posOffset>15875</wp:posOffset>
+                        <wp:posOffset>46355</wp:posOffset>
                       </wp:positionV>
                       <wp:extent cx="1911350" cy="213995"/>
                       <wp:effectExtent l="0" t="0" r="0" b="0"/>
                       <wp:wrapNone/>
-                      <wp:docPr id="18" name="Текстове поле 18"/>
+                      <wp:docPr id="20" name="Текстове поле 18"/>
                       <a:graphic xmlns:a="http://schemas.openxmlformats.org/drawingml/2006/main">
                         <a:graphicData uri="http://schemas.microsoft.com/office/word/2010/wordprocessingShape">
                           <wps:wsp>
@@ -5043,7 +5295,7 @@
                               <w:txbxContent>
                                 <w:p>
                                   <w:pPr>
-                                    <w:pStyle w:val="Style50"/>
+                                    <w:pStyle w:val="user3"/>
                                     <w:spacing w:before="0" w:after="160"/>
                                     <w:jc w:val="center"/>
                                     <w:rPr>
@@ -5074,14 +5326,14 @@
                 </mc:Choice>
                 <mc:Fallback>
                   <w:pict>
-                    <v:rect id="shape_0" ID="Текстове поле 18" path="m0,0l-2147483645,0l-2147483645,-2147483646l0,-2147483646xe" stroked="f" o:allowincell="t" style="position:absolute;margin-left:8.15pt;margin-top:1.25pt;width:150.45pt;height:16.8pt;mso-wrap-style:square;v-text-anchor:top" wp14:anchorId="39D3C56B">
+                    <v:rect id="shape_0" ID="Текстове поле 18" path="m0,0l-2147483645,0l-2147483645,-2147483646l0,-2147483646xe" stroked="f" o:allowincell="t" style="position:absolute;margin-left:7.75pt;margin-top:3.65pt;width:150.45pt;height:16.8pt;mso-wrap-style:square;v-text-anchor:top" wp14:anchorId="39D3C56B">
                       <v:fill o:detectmouseclick="t" on="false"/>
                       <v:stroke color="#3465a4" weight="9360" joinstyle="round" endcap="flat"/>
                       <v:textbox>
                         <w:txbxContent>
                           <w:p>
                             <w:pPr>
-                              <w:pStyle w:val="Style50"/>
+                              <w:pStyle w:val="user3"/>
                               <w:spacing w:before="0" w:after="160"/>
                               <w:jc w:val="center"/>
                               <w:rPr>
@@ -5129,21 +5381,46 @@
               </w:rPr>
             </w:pPr>
             <w:r>
+              <w:rPr>
+                <w:rFonts w:eastAsia="Noto Serif CJK SC" w:cs="Lohit Devanagari"/>
+                <w:kern w:val="2"/>
+                <w:sz w:val="18"/>
+                <w:szCs w:val="18"/>
+                <w:u w:val="single"/>
+                <w:lang w:val="uk-UA" w:eastAsia="zh-CN" w:bidi="hi-IN"/>
+                <w14:ligatures w14:val="standardContextual"/>
+              </w:rPr>
+              <w:t>_________________________________</w:t>
+            </w:r>
+          </w:p>
+          <w:p>
+            <w:pPr>
+              <w:pStyle w:val="Style18"/>
+              <w:spacing w:lineRule="auto" w:line="240"/>
+              <w:jc w:val="center"/>
+              <w:rPr>
+                <w:sz w:val="12"/>
+                <w:szCs w:val="12"/>
+                <w:u w:val="single"/>
+                <w:lang w:val="ru-RU"/>
+              </w:rPr>
+            </w:pPr>
+            <w:r>
               <mc:AlternateContent>
                 <mc:Choice Requires="wps">
                   <w:drawing>
-                    <wp:anchor behindDoc="0" distT="0" distB="0" distL="0" distR="0" simplePos="0" locked="0" layoutInCell="1" allowOverlap="1" relativeHeight="38" wp14:anchorId="2BEE5854">
+                    <wp:anchor behindDoc="0" distT="0" distB="0" distL="0" distR="0" simplePos="0" locked="0" layoutInCell="1" allowOverlap="1" relativeHeight="37" wp14:anchorId="2BEE5854">
                       <wp:simplePos x="0" y="0"/>
                       <wp:positionH relativeFrom="column">
-                        <wp:posOffset>103505</wp:posOffset>
+                        <wp:posOffset>-13970</wp:posOffset>
                       </wp:positionH>
                       <wp:positionV relativeFrom="paragraph">
-                        <wp:posOffset>142240</wp:posOffset>
+                        <wp:posOffset>41275</wp:posOffset>
                       </wp:positionV>
-                      <wp:extent cx="1921510" cy="337820"/>
+                      <wp:extent cx="2051050" cy="405765"/>
                       <wp:effectExtent l="0" t="0" r="0" b="0"/>
                       <wp:wrapNone/>
-                      <wp:docPr id="19" name="Текстове поле 19"/>
+                      <wp:docPr id="21" name="Текстове поле 19"/>
                       <a:graphic xmlns:a="http://schemas.openxmlformats.org/drawingml/2006/main">
                         <a:graphicData uri="http://schemas.microsoft.com/office/word/2010/wordprocessingShape">
                           <wps:wsp>
@@ -5151,7 +5428,7 @@
                             <wps:spPr>
                               <a:xfrm>
                                 <a:off x="0" y="0"/>
-                                <a:ext cx="1921680" cy="337680"/>
+                                <a:ext cx="2050920" cy="405720"/>
                               </a:xfrm>
                               <a:prstGeom prst="rect">
                                 <a:avLst/>
@@ -5171,7 +5448,7 @@
                               <w:txbxContent>
                                 <w:p>
                                   <w:pPr>
-                                    <w:pStyle w:val="Style50"/>
+                                    <w:pStyle w:val="user3"/>
                                     <w:spacing w:lineRule="auto" w:line="288"/>
                                     <w:jc w:val="center"/>
                                     <w:rPr>
@@ -5191,7 +5468,7 @@
                                 </w:p>
                                 <w:p>
                                   <w:pPr>
-                                    <w:pStyle w:val="Style50"/>
+                                    <w:pStyle w:val="user3"/>
                                     <w:spacing w:lineRule="auto" w:line="288"/>
                                     <w:jc w:val="center"/>
                                     <w:rPr>
@@ -5209,7 +5486,7 @@
                                 </w:p>
                                 <w:p>
                                   <w:pPr>
-                                    <w:pStyle w:val="Style50"/>
+                                    <w:pStyle w:val="user3"/>
                                     <w:spacing w:lineRule="auto" w:line="288" w:before="0" w:after="160"/>
                                     <w:jc w:val="center"/>
                                     <w:rPr>
@@ -5237,14 +5514,14 @@
                 </mc:Choice>
                 <mc:Fallback>
                   <w:pict>
-                    <v:rect id="shape_0" ID="Текстове поле 19" path="m0,0l-2147483645,0l-2147483645,-2147483646l0,-2147483646xe" stroked="f" o:allowincell="t" style="position:absolute;margin-left:8.15pt;margin-top:11.2pt;width:151.25pt;height:26.55pt;mso-wrap-style:square;v-text-anchor:top" wp14:anchorId="2BEE5854">
+                    <v:rect id="shape_0" ID="Текстове поле 19" path="m0,0l-2147483645,0l-2147483645,-2147483646l0,-2147483646xe" stroked="f" o:allowincell="t" style="position:absolute;margin-left:-1.1pt;margin-top:3.25pt;width:161.45pt;height:31.9pt;mso-wrap-style:square;v-text-anchor:top" wp14:anchorId="2BEE5854">
                       <v:fill o:detectmouseclick="t" on="false"/>
                       <v:stroke color="#3465a4" weight="9360" joinstyle="round" endcap="flat"/>
                       <v:textbox>
                         <w:txbxContent>
                           <w:p>
                             <w:pPr>
-                              <w:pStyle w:val="Style50"/>
+                              <w:pStyle w:val="user3"/>
                               <w:spacing w:lineRule="auto" w:line="288"/>
                               <w:jc w:val="center"/>
                               <w:rPr>
@@ -5264,7 +5541,7 @@
                           </w:p>
                           <w:p>
                             <w:pPr>
-                              <w:pStyle w:val="Style50"/>
+                              <w:pStyle w:val="user3"/>
                               <w:spacing w:lineRule="auto" w:line="288"/>
                               <w:jc w:val="center"/>
                               <w:rPr>
@@ -5282,7 +5559,7 @@
                           </w:p>
                           <w:p>
                             <w:pPr>
-                              <w:pStyle w:val="Style50"/>
+                              <w:pStyle w:val="user3"/>
                               <w:spacing w:lineRule="auto" w:line="288" w:before="0" w:after="160"/>
                               <w:jc w:val="center"/>
                               <w:rPr>
@@ -5311,24 +5588,55 @@
                 <w:szCs w:val="12"/>
                 <w:lang w:val="ru-RU"/>
               </w:rPr>
-              <w:t>_____________</w:t>
-            </w:r>
-            <w:r>
-              <w:rPr>
-                <w:sz w:val="12"/>
-                <w:szCs w:val="12"/>
+              <w:t>(РНОКПП )</w:t>
+            </w:r>
+          </w:p>
+          <w:p>
+            <w:pPr>
+              <w:pStyle w:val="Style18"/>
+              <w:spacing w:lineRule="auto" w:line="276"/>
+              <w:jc w:val="center"/>
+              <w:rPr/>
+            </w:pPr>
+            <w:r>
+              <w:rPr>
+                <w:rFonts w:eastAsia="Noto Serif CJK SC" w:cs="Lohit Devanagari"/>
+                <w:kern w:val="2"/>
+                <w:sz w:val="18"/>
+                <w:szCs w:val="18"/>
                 <w:u w:val="single"/>
-                <w:lang w:val="ru-RU"/>
+                <w:lang w:val="uk-UA" w:eastAsia="zh-CN" w:bidi="hi-IN"/>
+                <w14:ligatures w14:val="standardContextual"/>
               </w:rPr>
               <w:t>_________________________________</w:t>
             </w:r>
-            <w:r>
-              <w:rPr>
-                <w:sz w:val="12"/>
-                <w:szCs w:val="12"/>
-                <w:lang w:val="ru-RU"/>
-              </w:rPr>
-              <w:t>_________________(РНОКПП )</w:t>
+          </w:p>
+          <w:p>
+            <w:pPr>
+              <w:pStyle w:val="Style18"/>
+              <w:spacing w:lineRule="auto" w:line="276"/>
+              <w:jc w:val="center"/>
+              <w:rPr>
+                <w:rFonts w:eastAsia="Noto Serif CJK SC" w:cs="Lohit Devanagari"/>
+                <w:kern w:val="2"/>
+                <w:sz w:val="18"/>
+                <w:szCs w:val="18"/>
+                <w:u w:val="single"/>
+                <w:lang w:val="uk-UA" w:eastAsia="zh-CN" w:bidi="hi-IN"/>
+                <w14:ligatures w14:val="standardContextual"/>
+              </w:rPr>
+            </w:pPr>
+            <w:r>
+              <w:rPr>
+                <w:rFonts w:eastAsia="Noto Serif CJK SC" w:cs="Lohit Devanagari"/>
+                <w:kern w:val="2"/>
+                <w:sz w:val="18"/>
+                <w:szCs w:val="18"/>
+                <w:u w:val="single"/>
+                <w:lang w:val="uk-UA" w:eastAsia="zh-CN" w:bidi="hi-IN"/>
+                <w14:ligatures w14:val="standardContextual"/>
+              </w:rPr>
+              <w:t>_________________________________</w:t>
             </w:r>
           </w:p>
           <w:p>
@@ -5337,31 +5645,27 @@
               <w:spacing w:lineRule="auto" w:line="240"/>
               <w:jc w:val="center"/>
               <w:rPr>
-                <w:sz w:val="18"/>
-                <w:szCs w:val="18"/>
-                <w:u w:val="single"/>
+                <w:sz w:val="14"/>
+                <w:szCs w:val="14"/>
                 <w:lang w:val="ru-RU"/>
               </w:rPr>
             </w:pPr>
             <w:r>
               <w:rPr>
-                <w:sz w:val="18"/>
-                <w:szCs w:val="18"/>
-                <w:u w:val="single"/>
+                <w:sz w:val="12"/>
+                <w:szCs w:val="12"/>
                 <w:lang w:val="ru-RU"/>
               </w:rPr>
-              <w:t>____________________</w:t>
+              <w:t>(місце проживання (реєстрації) )</w:t>
             </w:r>
           </w:p>
           <w:p>
             <w:pPr>
               <w:pStyle w:val="Style18"/>
               <w:spacing w:lineRule="auto" w:line="240"/>
-              <w:jc w:val="center"/>
-              <w:rPr>
-                <w:sz w:val="18"/>
-                <w:szCs w:val="18"/>
-                <w:u w:val="single"/>
+              <w:rPr>
+                <w:sz w:val="18"/>
+                <w:szCs w:val="18"/>
                 <w:lang w:val="ru-RU"/>
               </w:rPr>
             </w:pPr>
@@ -5369,48 +5673,113 @@
               <w:rPr>
                 <w:sz w:val="18"/>
                 <w:szCs w:val="18"/>
-                <w:u w:val="single"/>
                 <w:lang w:val="ru-RU"/>
               </w:rPr>
-              <w:t>____________________</w:t>
-            </w:r>
-          </w:p>
-          <w:p>
-            <w:pPr>
-              <w:pStyle w:val="Style18"/>
-              <w:spacing w:lineRule="auto" w:line="240"/>
-              <w:jc w:val="center"/>
-              <w:rPr>
-                <w:sz w:val="14"/>
-                <w:szCs w:val="14"/>
-                <w:lang w:val="ru-RU"/>
-              </w:rPr>
-            </w:pPr>
-            <w:r>
-              <w:rPr>
-                <w:sz w:val="12"/>
-                <w:szCs w:val="12"/>
-                <w:lang w:val="ru-RU"/>
-              </w:rPr>
-              <w:t>(місце проживання (реєстрації) )</w:t>
-            </w:r>
-          </w:p>
-          <w:p>
-            <w:pPr>
-              <w:pStyle w:val="Style18"/>
-              <w:spacing w:lineRule="auto" w:line="240"/>
-              <w:rPr>
-                <w:sz w:val="18"/>
-                <w:szCs w:val="18"/>
-                <w:lang w:val="ru-RU"/>
-              </w:rPr>
-            </w:pPr>
-            <w:r>
-              <w:rPr>
-                <w:sz w:val="18"/>
-                <w:szCs w:val="18"/>
-                <w:lang w:val="ru-RU"/>
-              </w:rPr>
+              <mc:AlternateContent>
+                <mc:Choice Requires="wps">
+                  <w:drawing>
+                    <wp:anchor behindDoc="0" distT="0" distB="0" distL="0" distR="0" simplePos="0" locked="0" layoutInCell="1" allowOverlap="1" relativeHeight="39" wp14:anchorId="5D8810F5">
+                      <wp:simplePos x="0" y="0"/>
+                      <wp:positionH relativeFrom="column">
+                        <wp:posOffset>156845</wp:posOffset>
+                      </wp:positionH>
+                      <wp:positionV relativeFrom="paragraph">
+                        <wp:posOffset>70485</wp:posOffset>
+                      </wp:positionV>
+                      <wp:extent cx="1788160" cy="213995"/>
+                      <wp:effectExtent l="0" t="0" r="0" b="0"/>
+                      <wp:wrapNone/>
+                      <wp:docPr id="22" name="Текстове поле 9"/>
+                      <a:graphic xmlns:a="http://schemas.openxmlformats.org/drawingml/2006/main">
+                        <a:graphicData uri="http://schemas.microsoft.com/office/word/2010/wordprocessingShape">
+                          <wps:wsp>
+                            <wps:cNvSpPr/>
+                            <wps:spPr>
+                              <a:xfrm>
+                                <a:off x="0" y="0"/>
+                                <a:ext cx="1788120" cy="213840"/>
+                              </a:xfrm>
+                              <a:prstGeom prst="rect">
+                                <a:avLst/>
+                              </a:prstGeom>
+                              <a:noFill/>
+                              <a:ln w="9525">
+                                <a:noFill/>
+                              </a:ln>
+                            </wps:spPr>
+                            <wps:style>
+                              <a:lnRef idx="0"/>
+                              <a:fillRef idx="0"/>
+                              <a:effectRef idx="0"/>
+                              <a:fontRef idx="minor"/>
+                            </wps:style>
+                            <wps:txbx>
+                              <w:txbxContent>
+                                <w:p>
+                                  <w:pPr>
+                                    <w:pStyle w:val="user3"/>
+                                    <w:spacing w:before="0" w:after="160"/>
+                                    <w:jc w:val="center"/>
+                                    <w:rPr>
+                                      <w:sz w:val="16"/>
+                                      <w:szCs w:val="16"/>
+                                    </w:rPr>
+                                  </w:pPr>
+                                  <w:r>
+                                    <w:rPr>
+                                      <w:color w:val="000000"/>
+                                      <w:sz w:val="16"/>
+                                      <w:szCs w:val="16"/>
+                                      <w:lang w:val="en-US"/>
+                                    </w:rPr>
+                                    <w:t>{#entrant}{phoneNumber}{/entrant}</w:t>
+                                  </w:r>
+                                </w:p>
+                              </w:txbxContent>
+                            </wps:txbx>
+                            <wps:bodyPr anchor="t">
+                              <a:spAutoFit/>
+                            </wps:bodyPr>
+                          </wps:wsp>
+                        </a:graphicData>
+                      </a:graphic>
+                    </wp:anchor>
+                  </w:drawing>
+                </mc:Choice>
+                <mc:Fallback>
+                  <w:pict>
+                    <v:rect id="shape_0" ID="Текстове поле 9" path="m0,0l-2147483645,0l-2147483645,-2147483646l0,-2147483646xe" stroked="f" o:allowincell="t" style="position:absolute;margin-left:12.35pt;margin-top:5.55pt;width:140.75pt;height:16.8pt;mso-wrap-style:square;v-text-anchor:top" wp14:anchorId="5D8810F5">
+                      <v:fill o:detectmouseclick="t" on="false"/>
+                      <v:stroke color="#3465a4" weight="9360" joinstyle="round" endcap="flat"/>
+                      <v:textbox>
+                        <w:txbxContent>
+                          <w:p>
+                            <w:pPr>
+                              <w:pStyle w:val="user3"/>
+                              <w:spacing w:before="0" w:after="160"/>
+                              <w:jc w:val="center"/>
+                              <w:rPr>
+                                <w:sz w:val="16"/>
+                                <w:szCs w:val="16"/>
+                              </w:rPr>
+                            </w:pPr>
+                            <w:r>
+                              <w:rPr>
+                                <w:color w:val="000000"/>
+                                <w:sz w:val="16"/>
+                                <w:szCs w:val="16"/>
+                                <w:lang w:val="en-US"/>
+                              </w:rPr>
+                              <w:t>{#entrant}{phoneNumber}{/entrant}</w:t>
+                            </w:r>
+                          </w:p>
+                        </w:txbxContent>
+                      </v:textbox>
+                      <w10:wrap type="none"/>
+                    </v:rect>
+                  </w:pict>
+                </mc:Fallback>
+              </mc:AlternateContent>
             </w:r>
           </w:p>
         </w:tc>
@@ -5596,20 +5965,26 @@
               <w:spacing w:lineRule="auto" w:line="240"/>
               <w:jc w:val="center"/>
               <w:rPr>
+                <w:rFonts w:eastAsia="Noto Serif CJK SC" w:cs="Lohit Devanagari"/>
+                <w:kern w:val="2"/>
                 <w:sz w:val="18"/>
                 <w:szCs w:val="18"/>
                 <w:u w:val="single"/>
-                <w:lang w:val="ru-RU"/>
+                <w:lang w:val="uk-UA" w:eastAsia="zh-CN" w:bidi="hi-IN"/>
+                <w14:ligatures w14:val="standardContextual"/>
               </w:rPr>
             </w:pPr>
             <w:r>
               <w:rPr>
+                <w:rFonts w:eastAsia="Noto Serif CJK SC" w:cs="Lohit Devanagari"/>
+                <w:kern w:val="2"/>
                 <w:sz w:val="18"/>
                 <w:szCs w:val="18"/>
                 <w:u w:val="single"/>
-                <w:lang w:val="ru-RU"/>
-              </w:rPr>
-              <w:t>_________________</w:t>
+                <w:lang w:val="uk-UA" w:eastAsia="zh-CN" w:bidi="hi-IN"/>
+                <w14:ligatures w14:val="standardContextual"/>
+              </w:rPr>
+              <w:t>_________________________________</w:t>
             </w:r>
           </w:p>
           <w:p>
@@ -5627,18 +6002,18 @@
               <mc:AlternateContent>
                 <mc:Choice Requires="wps">
                   <w:drawing>
-                    <wp:anchor behindDoc="0" distT="0" distB="0" distL="0" distR="0" simplePos="0" locked="0" layoutInCell="1" allowOverlap="1" relativeHeight="22" wp14:anchorId="2E6BCE7D">
+                    <wp:anchor behindDoc="0" distT="0" distB="0" distL="0" distR="0" simplePos="0" locked="0" layoutInCell="1" allowOverlap="1" relativeHeight="41" wp14:anchorId="2E6BCE7D">
                       <wp:simplePos x="0" y="0"/>
                       <wp:positionH relativeFrom="column">
-                        <wp:posOffset>72390</wp:posOffset>
+                        <wp:posOffset>83185</wp:posOffset>
                       </wp:positionH>
                       <wp:positionV relativeFrom="paragraph">
-                        <wp:posOffset>3810</wp:posOffset>
+                        <wp:posOffset>52705</wp:posOffset>
                       </wp:positionV>
-                      <wp:extent cx="1715135" cy="213995"/>
+                      <wp:extent cx="1804670" cy="213995"/>
                       <wp:effectExtent l="0" t="0" r="0" b="0"/>
                       <wp:wrapNone/>
-                      <wp:docPr id="20" name="Текстове поле 11"/>
+                      <wp:docPr id="23" name="Текстове поле 11"/>
                       <a:graphic xmlns:a="http://schemas.openxmlformats.org/drawingml/2006/main">
                         <a:graphicData uri="http://schemas.microsoft.com/office/word/2010/wordprocessingShape">
                           <wps:wsp>
@@ -5646,7 +6021,7 @@
                             <wps:spPr>
                               <a:xfrm>
                                 <a:off x="0" y="0"/>
-                                <a:ext cx="1715040" cy="213840"/>
+                                <a:ext cx="1804680" cy="213840"/>
                               </a:xfrm>
                               <a:prstGeom prst="rect">
                                 <a:avLst/>
@@ -5666,7 +6041,7 @@
                               <w:txbxContent>
                                 <w:p>
                                   <w:pPr>
-                                    <w:pStyle w:val="user5"/>
+                                    <w:pStyle w:val="Style52"/>
                                     <w:spacing w:before="0" w:after="160"/>
                                     <w:jc w:val="center"/>
                                     <w:rPr>
@@ -5697,14 +6072,14 @@
                 </mc:Choice>
                 <mc:Fallback>
                   <w:pict>
-                    <v:rect id="shape_0" ID="Текстове поле 11" path="m0,0l-2147483645,0l-2147483645,-2147483646l0,-2147483646xe" stroked="f" o:allowincell="t" style="position:absolute;margin-left:5.7pt;margin-top:0.3pt;width:135pt;height:16.8pt;mso-wrap-style:square;v-text-anchor:top" wp14:anchorId="2E6BCE7D">
+                    <v:rect id="shape_0" ID="Текстове поле 11" path="m0,0l-2147483645,0l-2147483645,-2147483646l0,-2147483646xe" stroked="f" o:allowincell="t" style="position:absolute;margin-left:6.55pt;margin-top:4.15pt;width:142.05pt;height:16.8pt;mso-wrap-style:square;v-text-anchor:top" wp14:anchorId="2E6BCE7D">
                       <v:fill o:detectmouseclick="t" on="false"/>
                       <v:stroke color="#3465a4" weight="9360" joinstyle="round" endcap="flat"/>
                       <v:textbox>
                         <w:txbxContent>
                           <w:p>
                             <w:pPr>
-                              <w:pStyle w:val="user5"/>
+                              <w:pStyle w:val="Style52"/>
                               <w:spacing w:before="0" w:after="160"/>
                               <w:jc w:val="center"/>
                               <w:rPr>
@@ -5753,36 +6128,26 @@
               <w:spacing w:lineRule="auto" w:line="240"/>
               <w:jc w:val="center"/>
               <w:rPr>
-                <w:bCs/>
-                <w:sz w:val="18"/>
-                <w:szCs w:val="18"/>
-                <w:lang w:val="ru-RU"/>
+                <w:rFonts w:eastAsia="Noto Serif CJK SC" w:cs="Lohit Devanagari"/>
+                <w:kern w:val="2"/>
+                <w:sz w:val="18"/>
+                <w:szCs w:val="18"/>
+                <w:u w:val="single"/>
+                <w:lang w:val="uk-UA" w:eastAsia="zh-CN" w:bidi="hi-IN"/>
+                <w14:ligatures w14:val="standardContextual"/>
               </w:rPr>
             </w:pPr>
             <w:r>
               <w:rPr>
-                <w:sz w:val="12"/>
-                <w:szCs w:val="12"/>
-                <w:lang w:val="ru-RU"/>
-              </w:rPr>
-              <w:t>______</w:t>
-            </w:r>
-            <w:r>
-              <w:rPr>
-                <w:sz w:val="12"/>
-                <w:szCs w:val="12"/>
+                <w:rFonts w:eastAsia="Noto Serif CJK SC" w:cs="Lohit Devanagari"/>
+                <w:kern w:val="2"/>
+                <w:sz w:val="18"/>
+                <w:szCs w:val="18"/>
                 <w:u w:val="single"/>
-                <w:lang w:val="ru-RU"/>
-              </w:rPr>
-              <w:t>_______________________________</w:t>
-            </w:r>
-            <w:r>
-              <w:rPr>
-                <w:sz w:val="12"/>
-                <w:szCs w:val="12"/>
-                <w:lang w:val="ru-RU"/>
-              </w:rPr>
-              <w:t>____________</w:t>
+                <w:lang w:val="uk-UA" w:eastAsia="zh-CN" w:bidi="hi-IN"/>
+                <w14:ligatures w14:val="standardContextual"/>
+              </w:rPr>
+              <w:t>_________________________________</w:t>
             </w:r>
           </w:p>
           <w:p>
@@ -5799,18 +6164,18 @@
               <mc:AlternateContent>
                 <mc:Choice Requires="wps">
                   <w:drawing>
-                    <wp:anchor behindDoc="0" distT="0" distB="0" distL="0" distR="0" simplePos="0" locked="0" layoutInCell="1" allowOverlap="1" relativeHeight="44" wp14:anchorId="456DA7FC">
+                    <wp:anchor behindDoc="0" distT="0" distB="0" distL="0" distR="0" simplePos="0" locked="0" layoutInCell="1" allowOverlap="1" relativeHeight="43" wp14:anchorId="456DA7FC">
                       <wp:simplePos x="0" y="0"/>
                       <wp:positionH relativeFrom="column">
-                        <wp:posOffset>2282190</wp:posOffset>
+                        <wp:posOffset>2381250</wp:posOffset>
                       </wp:positionH>
                       <wp:positionV relativeFrom="paragraph">
-                        <wp:posOffset>313690</wp:posOffset>
+                        <wp:posOffset>140335</wp:posOffset>
                       </wp:positionV>
                       <wp:extent cx="1964055" cy="213995"/>
                       <wp:effectExtent l="0" t="0" r="0" b="0"/>
                       <wp:wrapNone/>
-                      <wp:docPr id="21" name="Текстове поле 22"/>
+                      <wp:docPr id="24" name="Текстове поле 22"/>
                       <a:graphic xmlns:a="http://schemas.openxmlformats.org/drawingml/2006/main">
                         <a:graphicData uri="http://schemas.microsoft.com/office/word/2010/wordprocessingShape">
                           <wps:wsp>
@@ -5838,7 +6203,7 @@
                               <w:txbxContent>
                                 <w:p>
                                   <w:pPr>
-                                    <w:pStyle w:val="Style50"/>
+                                    <w:pStyle w:val="user3"/>
                                     <w:spacing w:before="0" w:after="160"/>
                                     <w:jc w:val="center"/>
                                     <w:rPr>
@@ -5869,14 +6234,14 @@
                 </mc:Choice>
                 <mc:Fallback>
                   <w:pict>
-                    <v:rect id="shape_0" ID="Текстове поле 22" path="m0,0l-2147483645,0l-2147483645,-2147483646l0,-2147483646xe" stroked="f" o:allowincell="t" style="position:absolute;margin-left:179.7pt;margin-top:24.7pt;width:154.6pt;height:16.8pt;mso-wrap-style:square;v-text-anchor:top" wp14:anchorId="456DA7FC">
+                    <v:rect id="shape_0" ID="Текстове поле 22" path="m0,0l-2147483645,0l-2147483645,-2147483646l0,-2147483646xe" stroked="f" o:allowincell="t" style="position:absolute;margin-left:187.5pt;margin-top:11.05pt;width:154.6pt;height:16.8pt;mso-wrap-style:square;v-text-anchor:top" wp14:anchorId="456DA7FC">
                       <v:fill o:detectmouseclick="t" on="false"/>
                       <v:stroke color="#3465a4" weight="9360" joinstyle="round" endcap="flat"/>
                       <v:textbox>
                         <w:txbxContent>
                           <w:p>
                             <w:pPr>
-                              <w:pStyle w:val="Style50"/>
+                              <w:pStyle w:val="user3"/>
                               <w:spacing w:before="0" w:after="160"/>
                               <w:jc w:val="center"/>
                               <w:rPr>
@@ -5942,22 +6307,27 @@
               <w:spacing w:lineRule="auto" w:line="240"/>
               <w:jc w:val="center"/>
               <w:rPr>
+                <w:rFonts w:eastAsia="Noto Serif CJK SC" w:cs="Lohit Devanagari"/>
+                <w:kern w:val="2"/>
+                <w:sz w:val="18"/>
+                <w:szCs w:val="18"/>
+                <w:u w:val="single"/>
+                <w:lang w:val="uk-UA" w:eastAsia="zh-CN" w:bidi="hi-IN"/>
+                <w14:ligatures w14:val="standardContextual"/>
+              </w:rPr>
+            </w:pPr>
+            <w:r>
+              <w:rPr>
+                <w:rFonts w:eastAsia="Noto Serif CJK SC" w:cs="Lohit Devanagari"/>
                 <w:bCs/>
+                <w:kern w:val="2"/>
                 <w:sz w:val="18"/>
                 <w:szCs w:val="18"/>
                 <w:u w:val="single"/>
-                <w:lang w:val="ru-RU"/>
-              </w:rPr>
-            </w:pPr>
-            <w:r>
-              <w:rPr>
-                <w:bCs/>
-                <w:sz w:val="18"/>
-                <w:szCs w:val="18"/>
-                <w:u w:val="single"/>
-                <w:lang w:val="ru-RU"/>
-              </w:rPr>
-              <w:t>__________________</w:t>
+                <w:lang w:val="uk-UA" w:eastAsia="zh-CN" w:bidi="hi-IN"/>
+                <w14:ligatures w14:val="standardContextual"/>
+              </w:rPr>
+              <w:t>_________________________________</w:t>
             </w:r>
           </w:p>
           <w:p>
@@ -5975,18 +6345,18 @@
               <mc:AlternateContent>
                 <mc:Choice Requires="wps">
                   <w:drawing>
-                    <wp:anchor behindDoc="0" distT="0" distB="0" distL="0" distR="0" simplePos="0" locked="0" layoutInCell="1" allowOverlap="1" relativeHeight="42" wp14:anchorId="2E4F4C52">
+                    <wp:anchor behindDoc="0" distT="0" distB="0" distL="0" distR="0" simplePos="0" locked="0" layoutInCell="1" allowOverlap="1" relativeHeight="45" wp14:anchorId="2E4F4C52">
                       <wp:simplePos x="0" y="0"/>
                       <wp:positionH relativeFrom="column">
-                        <wp:posOffset>111125</wp:posOffset>
+                        <wp:posOffset>146050</wp:posOffset>
                       </wp:positionH>
                       <wp:positionV relativeFrom="paragraph">
-                        <wp:posOffset>12700</wp:posOffset>
+                        <wp:posOffset>48260</wp:posOffset>
                       </wp:positionV>
                       <wp:extent cx="1902460" cy="213995"/>
                       <wp:effectExtent l="0" t="0" r="0" b="0"/>
                       <wp:wrapNone/>
-                      <wp:docPr id="22" name="Текстове поле 21"/>
+                      <wp:docPr id="25" name="Текстове поле 21"/>
                       <a:graphic xmlns:a="http://schemas.openxmlformats.org/drawingml/2006/main">
                         <a:graphicData uri="http://schemas.microsoft.com/office/word/2010/wordprocessingShape">
                           <wps:wsp>
@@ -6014,7 +6384,7 @@
                               <w:txbxContent>
                                 <w:p>
                                   <w:pPr>
-                                    <w:pStyle w:val="Style50"/>
+                                    <w:pStyle w:val="user3"/>
                                     <w:spacing w:before="0" w:after="160"/>
                                     <w:jc w:val="center"/>
                                     <w:rPr>
@@ -6045,14 +6415,14 @@
                 </mc:Choice>
                 <mc:Fallback>
                   <w:pict>
-                    <v:rect id="shape_0" ID="Текстове поле 21" path="m0,0l-2147483645,0l-2147483645,-2147483646l0,-2147483646xe" stroked="f" o:allowincell="t" style="position:absolute;margin-left:8.75pt;margin-top:1pt;width:149.75pt;height:16.8pt;mso-wrap-style:square;v-text-anchor:top" wp14:anchorId="2E4F4C52">
+                    <v:rect id="shape_0" ID="Текстове поле 21" path="m0,0l-2147483645,0l-2147483645,-2147483646l0,-2147483646xe" stroked="f" o:allowincell="t" style="position:absolute;margin-left:11.5pt;margin-top:3.8pt;width:149.75pt;height:16.8pt;mso-wrap-style:square;v-text-anchor:top" wp14:anchorId="2E4F4C52">
                       <v:fill o:detectmouseclick="t" on="false"/>
                       <v:stroke color="#3465a4" weight="9360" joinstyle="round" endcap="flat"/>
                       <v:textbox>
                         <w:txbxContent>
                           <w:p>
                             <w:pPr>
-                              <w:pStyle w:val="Style50"/>
+                              <w:pStyle w:val="user3"/>
                               <w:spacing w:before="0" w:after="160"/>
                               <w:jc w:val="center"/>
                               <w:rPr>
@@ -6101,21 +6471,26 @@
               <w:spacing w:lineRule="auto" w:line="240"/>
               <w:jc w:val="center"/>
               <w:rPr>
-                <w:bCs/>
-                <w:sz w:val="12"/>
-                <w:szCs w:val="12"/>
+                <w:rFonts w:eastAsia="Noto Serif CJK SC" w:cs="Lohit Devanagari"/>
+                <w:kern w:val="2"/>
+                <w:sz w:val="18"/>
+                <w:szCs w:val="18"/>
                 <w:u w:val="single"/>
-                <w:lang w:val="ru-RU"/>
+                <w:lang w:val="uk-UA" w:eastAsia="zh-CN" w:bidi="hi-IN"/>
+                <w14:ligatures w14:val="standardContextual"/>
               </w:rPr>
             </w:pPr>
             <w:r>
               <w:rPr>
-                <w:sz w:val="12"/>
-                <w:szCs w:val="12"/>
+                <w:rFonts w:eastAsia="Noto Serif CJK SC" w:cs="Lohit Devanagari"/>
+                <w:kern w:val="2"/>
+                <w:sz w:val="18"/>
+                <w:szCs w:val="18"/>
                 <w:u w:val="single"/>
-                <w:lang w:val="ru-RU"/>
-              </w:rPr>
-              <w:t>________________________</w:t>
+                <w:lang w:val="uk-UA" w:eastAsia="zh-CN" w:bidi="hi-IN"/>
+                <w14:ligatures w14:val="standardContextual"/>
+              </w:rPr>
+              <w:t>_________________________________</w:t>
             </w:r>
           </w:p>
           <w:p>
@@ -6186,10 +6561,50 @@
             </w:pPr>
             <w:r>
               <w:rPr>
+                <w:bCs/>
                 <w:sz w:val="18"/>
                 <w:szCs w:val="18"/>
                 <w:lang w:val="ru-RU"/>
               </w:rPr>
+              <w:t>____</w:t>
+            </w:r>
+            <w:r>
+              <w:rPr>
+                <w:bCs/>
+                <w:sz w:val="18"/>
+                <w:szCs w:val="18"/>
+                <w:u w:val="single"/>
+                <w:lang w:val="ru-RU"/>
+              </w:rPr>
+              <w:t>______</w:t>
+            </w:r>
+            <w:r>
+              <w:rPr>
+                <w:bCs/>
+                <w:sz w:val="18"/>
+                <w:szCs w:val="18"/>
+                <w:lang w:val="ru-RU"/>
+              </w:rPr>
+              <w:t>_____</w:t>
+            </w:r>
+            <w:r>
+              <w:rPr>
+                <w:bCs/>
+                <w:sz w:val="18"/>
+                <w:szCs w:val="18"/>
+                <w:u w:val="single"/>
+                <w:lang w:val="ru-RU"/>
+              </w:rPr>
+              <w:t>Ярослав КОРНАГА</w:t>
+            </w:r>
+            <w:r>
+              <w:rPr>
+                <w:bCs/>
+                <w:sz w:val="18"/>
+                <w:szCs w:val="18"/>
+                <w:lang w:val="ru-RU"/>
+              </w:rPr>
+              <w:t>_</w:t>
             </w:r>
           </w:p>
           <w:p>
@@ -6209,64 +6624,6 @@
                 <w:szCs w:val="18"/>
                 <w:lang w:val="ru-RU"/>
               </w:rPr>
-              <w:t>____</w:t>
-            </w:r>
-            <w:r>
-              <w:rPr>
-                <w:bCs/>
-                <w:sz w:val="18"/>
-                <w:szCs w:val="18"/>
-                <w:u w:val="single"/>
-                <w:lang w:val="ru-RU"/>
-              </w:rPr>
-              <w:t>______</w:t>
-            </w:r>
-            <w:r>
-              <w:rPr>
-                <w:bCs/>
-                <w:sz w:val="18"/>
-                <w:szCs w:val="18"/>
-                <w:lang w:val="ru-RU"/>
-              </w:rPr>
-              <w:t>_____</w:t>
-            </w:r>
-            <w:r>
-              <w:rPr>
-                <w:bCs/>
-                <w:sz w:val="18"/>
-                <w:szCs w:val="18"/>
-                <w:u w:val="single"/>
-                <w:lang w:val="ru-RU"/>
-              </w:rPr>
-              <w:t>Ярослав КОРНАГА</w:t>
-            </w:r>
-            <w:r>
-              <w:rPr>
-                <w:bCs/>
-                <w:sz w:val="18"/>
-                <w:szCs w:val="18"/>
-                <w:lang w:val="ru-RU"/>
-              </w:rPr>
-              <w:t>_</w:t>
-            </w:r>
-          </w:p>
-          <w:p>
-            <w:pPr>
-              <w:pStyle w:val="Style18"/>
-              <w:spacing w:lineRule="auto" w:line="240"/>
-              <w:rPr>
-                <w:sz w:val="18"/>
-                <w:szCs w:val="18"/>
-                <w:lang w:val="ru-RU"/>
-              </w:rPr>
-            </w:pPr>
-            <w:r>
-              <w:rPr>
-                <w:bCs/>
-                <w:sz w:val="18"/>
-                <w:szCs w:val="18"/>
-                <w:lang w:val="ru-RU"/>
-              </w:rPr>
               <w:t xml:space="preserve">         </w:t>
             </w:r>
             <w:r>
@@ -6277,24 +6634,6 @@
                 <w:lang w:val="ru-RU"/>
               </w:rPr>
               <w:t>(підпис)                            (власне ім’я ПРІЗВИЩЕ)</w:t>
-            </w:r>
-          </w:p>
-          <w:p>
-            <w:pPr>
-              <w:pStyle w:val="Normal"/>
-              <w:spacing w:before="0" w:after="360"/>
-              <w:rPr>
-                <w:bCs/>
-                <w:sz w:val="14"/>
-                <w:szCs w:val="14"/>
-              </w:rPr>
-            </w:pPr>
-            <w:r>
-              <w:rPr>
-                <w:bCs/>
-                <w:sz w:val="14"/>
-                <w:szCs w:val="14"/>
-              </w:rPr>
             </w:r>
           </w:p>
         </w:tc>
@@ -6322,28 +6661,20 @@
                 <w:bCs/>
                 <w:sz w:val="18"/>
                 <w:szCs w:val="18"/>
-                <w:lang w:val="ru-RU"/>
-              </w:rPr>
-              <w:t>_</w:t>
-            </w:r>
-            <w:r>
-              <w:rPr>
-                <w:bCs/>
-                <w:sz w:val="18"/>
-                <w:szCs w:val="18"/>
                 <w:u w:val="single"/>
                 <w:lang w:val="ru-RU"/>
               </w:rPr>
-              <w:t>_______</w:t>
+              <w:t>__________</w:t>
             </w:r>
             <w:r>
               <w:rPr>
                 <w:bCs/>
                 <w:sz w:val="18"/>
                 <w:szCs w:val="18"/>
+                <w:u w:val="none"/>
                 <w:lang w:val="ru-RU"/>
               </w:rPr>
-              <w:t>___</w:t>
+              <w:t xml:space="preserve">  </w:t>
             </w:r>
             <w:r>
               <w:rPr>
@@ -6362,7 +6693,7 @@
                 <w:u w:val="single"/>
                 <w:lang w:val="uk-UA" w:eastAsia="zh-CN" w:bidi="hi-IN"/>
               </w:rPr>
-              <w:t>_______________</w:t>
+              <w:t>______________________</w:t>
             </w:r>
           </w:p>
           <w:p>
@@ -6382,7 +6713,16 @@
                 <w:szCs w:val="12"/>
                 <w:lang w:val="ru-RU"/>
               </w:rPr>
-              <w:t>(підпис)                       (власне ім’я ПРІЗВИЩЕ)</w:t>
+              <w:t xml:space="preserve">        </w:t>
+            </w:r>
+            <w:r>
+              <w:rPr>
+                <w:bCs/>
+                <w:sz w:val="12"/>
+                <w:szCs w:val="12"/>
+                <w:lang w:val="ru-RU"/>
+              </w:rPr>
+              <w:t>(підпис)                        (власне ім’я ПРІЗВИЩЕ)</w:t>
             </w:r>
           </w:p>
         </w:tc>
@@ -6410,29 +6750,41 @@
                 <w:bCs/>
                 <w:sz w:val="18"/>
                 <w:szCs w:val="18"/>
+                <w:u w:val="none"/>
+                <w:lang w:val="ru-RU"/>
+              </w:rPr>
+              <w:t xml:space="preserve">  </w:t>
+            </w:r>
+            <w:r>
+              <w:rPr>
+                <w:bCs/>
+                <w:sz w:val="18"/>
+                <w:szCs w:val="18"/>
                 <w:u w:val="single"/>
                 <w:lang w:val="ru-RU"/>
               </w:rPr>
-              <w:t xml:space="preserve">_______       </w:t>
+              <w:t>__________</w:t>
             </w:r>
             <w:r>
               <w:rPr>
                 <w:bCs/>
                 <w:sz w:val="18"/>
                 <w:szCs w:val="18"/>
+                <w:u w:val="none"/>
                 <w:lang w:val="ru-RU"/>
               </w:rPr>
-              <w:t xml:space="preserve">    </w:t>
-            </w:r>
-            <w:r>
-              <w:rPr>
+              <w:t xml:space="preserve">  </w:t>
+            </w:r>
+            <w:r>
+              <w:rPr>
+                <w:rFonts w:eastAsia="Noto Serif CJK SC" w:cs="Lohit Devanagari"/>
                 <w:bCs/>
                 <w:sz w:val="18"/>
                 <w:szCs w:val="18"/>
                 <w:u w:val="single"/>
-                <w:lang w:val="ru-RU"/>
-              </w:rPr>
-              <w:t>_________________</w:t>
+                <w:lang w:val="uk-UA" w:eastAsia="zh-CN" w:bidi="hi-IN"/>
+              </w:rPr>
+              <w:t xml:space="preserve"> ______________________</w:t>
             </w:r>
           </w:p>
           <w:p>
@@ -6452,7 +6804,7 @@
                 <w:szCs w:val="12"/>
                 <w:lang w:val="ru-RU"/>
               </w:rPr>
-              <w:t xml:space="preserve"> </w:t>
+              <w:t xml:space="preserve">             </w:t>
             </w:r>
             <w:r>
               <w:rPr>
@@ -6461,7 +6813,7 @@
                 <w:szCs w:val="12"/>
                 <w:lang w:val="ru-RU"/>
               </w:rPr>
-              <w:t>(підпис)                           (власне ім’я ПРІЗВИЩЕ)</w:t>
+              <w:t>(підпис)                      (власне ім’я ПРІЗВИЩЕ)</w:t>
             </w:r>
           </w:p>
         </w:tc>
@@ -7726,7 +8078,7 @@
       <w:shd w:fill="E1DFDD" w:val="clear"/>
     </w:rPr>
   </w:style>
-  <w:style w:type="paragraph" w:styleId="Style16">
+  <w:style w:type="paragraph" w:styleId="Style16" w:customStyle="1">
     <w:name w:val="Заголовок"/>
     <w:basedOn w:val="Normal"/>
     <w:next w:val="BodyText"/>
@@ -7736,7 +8088,7 @@
       <w:spacing w:before="240" w:after="120"/>
     </w:pPr>
     <w:rPr>
-      <w:rFonts w:ascii="Liberation Sans" w:hAnsi="Liberation Sans" w:eastAsia="Noto Sans CJK SC" w:cs="Noto Sans"/>
+      <w:rFonts w:ascii="Liberation Sans" w:hAnsi="Liberation Sans" w:eastAsia="Noto Sans CJK SC" w:cs="Lohit Devanagari"/>
       <w:sz w:val="28"/>
       <w:szCs w:val="28"/>
     </w:rPr>
@@ -7773,8 +8125,34 @@
       <w:szCs w:val="24"/>
     </w:rPr>
   </w:style>
-  <w:style w:type="paragraph" w:styleId="Style17">
+  <w:style w:type="paragraph" w:styleId="Style17" w:customStyle="1">
     <w:name w:val="Покажчик"/>
+    <w:basedOn w:val="Normal"/>
+    <w:qFormat/>
+    <w:pPr>
+      <w:suppressLineNumbers/>
+    </w:pPr>
+    <w:rPr>
+      <w:rFonts w:cs="Lohit Devanagari"/>
+    </w:rPr>
+  </w:style>
+  <w:style w:type="paragraph" w:styleId="user">
+    <w:name w:val="Заголовок (user)"/>
+    <w:basedOn w:val="Normal"/>
+    <w:next w:val="BodyText"/>
+    <w:qFormat/>
+    <w:pPr>
+      <w:keepNext w:val="true"/>
+      <w:spacing w:before="240" w:after="120"/>
+    </w:pPr>
+    <w:rPr>
+      <w:rFonts w:ascii="Liberation Sans" w:hAnsi="Liberation Sans" w:eastAsia="Noto Sans CJK SC" w:cs="Noto Sans"/>
+      <w:sz w:val="28"/>
+      <w:szCs w:val="28"/>
+    </w:rPr>
+  </w:style>
+  <w:style w:type="paragraph" w:styleId="user1">
+    <w:name w:val="Покажчик (user)"/>
     <w:basedOn w:val="Normal"/>
     <w:qFormat/>
     <w:pPr>
@@ -7782,32 +8160,6 @@
     </w:pPr>
     <w:rPr>
       <w:rFonts w:cs="Noto Sans"/>
-    </w:rPr>
-  </w:style>
-  <w:style w:type="paragraph" w:styleId="user" w:customStyle="1">
-    <w:name w:val="Заголовок (user)"/>
-    <w:basedOn w:val="Normal"/>
-    <w:next w:val="BodyText"/>
-    <w:qFormat/>
-    <w:pPr>
-      <w:keepNext w:val="true"/>
-      <w:spacing w:before="240" w:after="120"/>
-    </w:pPr>
-    <w:rPr>
-      <w:rFonts w:ascii="Liberation Sans" w:hAnsi="Liberation Sans" w:eastAsia="Noto Sans CJK SC" w:cs="Lohit Devanagari"/>
-      <w:sz w:val="28"/>
-      <w:szCs w:val="28"/>
-    </w:rPr>
-  </w:style>
-  <w:style w:type="paragraph" w:styleId="user1" w:customStyle="1">
-    <w:name w:val="Покажчик (user)"/>
-    <w:basedOn w:val="Normal"/>
-    <w:qFormat/>
-    <w:pPr>
-      <w:suppressLineNumbers/>
-    </w:pPr>
-    <w:rPr>
-      <w:rFonts w:cs="Lohit Devanagari"/>
     </w:rPr>
   </w:style>
   <w:style w:type="paragraph" w:styleId="Title">
@@ -9119,15 +9471,15 @@
     </w:pPr>
     <w:rPr/>
   </w:style>
-  <w:style w:type="paragraph" w:styleId="user2" w:customStyle="1">
-    <w:name w:val="Верхній і нижній колонтитули (user)"/>
+  <w:style w:type="paragraph" w:styleId="Style48" w:customStyle="1">
+    <w:name w:val="Верхній і нижній колонтитули"/>
     <w:basedOn w:val="Normal"/>
     <w:qFormat/>
     <w:pPr/>
     <w:rPr/>
   </w:style>
-  <w:style w:type="paragraph" w:styleId="Style48">
-    <w:name w:val="Верхній і нижній колонтитули"/>
+  <w:style w:type="paragraph" w:styleId="user2">
+    <w:name w:val="Верхній і нижній колонтитули (user)"/>
     <w:basedOn w:val="Normal"/>
     <w:qFormat/>
     <w:pPr/>
@@ -9253,8 +9605,8 @@
       <w14:ligatures w14:val="standardContextual"/>
     </w:rPr>
   </w:style>
-  <w:style w:type="paragraph" w:styleId="user3" w:customStyle="1">
-    <w:name w:val="Вміст таблиці (user)"/>
+  <w:style w:type="paragraph" w:styleId="Style50" w:customStyle="1">
+    <w:name w:val="Вміст таблиці"/>
     <w:basedOn w:val="Normal"/>
     <w:qFormat/>
     <w:pPr>
@@ -9263,9 +9615,9 @@
     </w:pPr>
     <w:rPr/>
   </w:style>
-  <w:style w:type="paragraph" w:styleId="user4" w:customStyle="1">
-    <w:name w:val="Заголовок таблиці (user)"/>
-    <w:basedOn w:val="user3"/>
+  <w:style w:type="paragraph" w:styleId="Style51" w:customStyle="1">
+    <w:name w:val="Заголовок таблиці"/>
+    <w:basedOn w:val="Style50"/>
     <w:qFormat/>
     <w:pPr>
       <w:jc w:val="center"/>
@@ -9275,22 +9627,22 @@
       <w:bCs/>
     </w:rPr>
   </w:style>
-  <w:style w:type="paragraph" w:styleId="user5">
+  <w:style w:type="paragraph" w:styleId="Style52">
+    <w:name w:val="Вміст рамки"/>
+    <w:basedOn w:val="Normal"/>
+    <w:qFormat/>
+    <w:pPr/>
+    <w:rPr/>
+  </w:style>
+  <w:style w:type="paragraph" w:styleId="user3">
     <w:name w:val="Вміст рамки (user)"/>
     <w:basedOn w:val="Normal"/>
     <w:qFormat/>
     <w:pPr/>
     <w:rPr/>
   </w:style>
-  <w:style w:type="paragraph" w:styleId="Style50">
-    <w:name w:val="Вміст рамки"/>
-    <w:basedOn w:val="Normal"/>
-    <w:qFormat/>
-    <w:pPr/>
-    <w:rPr/>
-  </w:style>
-  <w:style w:type="numbering" w:styleId="user6" w:default="1">
-    <w:name w:val="Без маркерів (user)"/>
+  <w:style w:type="numbering" w:styleId="Style53" w:default="1">
+    <w:name w:val="Без маркерів"/>
     <w:uiPriority w:val="99"/>
     <w:semiHidden/>
     <w:unhideWhenUsed/>

</xml_diff>